<commit_message>
missing and neg flows visualized
</commit_message>
<xml_diff>
--- a/Paper/lessons in ml.docx
+++ b/Paper/lessons in ml.docx
@@ -217,30 +217,14 @@
           <w:b/>
           <w:bCs/>
         </w:rPr>
-        <w:t xml:space="preserve"> </w:t>
-      </w:r>
-      <w:proofErr w:type="gramStart"/>
+        <w:t xml:space="preserve"> OK?</w:t>
+      </w:r>
       <w:r>
         <w:rPr>
           <w:b/>
           <w:bCs/>
         </w:rPr>
-        <w:t>OK?</w:t>
-      </w:r>
-      <w:r>
-        <w:rPr>
-          <w:b/>
-          <w:bCs/>
-        </w:rPr>
-        <w:t>,</w:t>
-      </w:r>
-      <w:proofErr w:type="gramEnd"/>
-      <w:r>
-        <w:rPr>
-          <w:b/>
-          <w:bCs/>
-        </w:rPr>
-        <w:t xml:space="preserve"> affiliations</w:t>
+        <w:t>, affiliations</w:t>
       </w:r>
       <w:r>
         <w:rPr>
@@ -374,58 +358,73 @@
         <w:t xml:space="preserve">This </w:t>
       </w:r>
       <w:r>
-        <w:t>paper first addresses the concerns that many hydrologists have regarding the application of purely statistical techniques to the prediction of physical processes. We also</w:t>
+        <w:t>paper first addresses the concerns that many hydrologists have regarding the application of purely statistical techniques to the prediction of physical processes.</w:t>
+      </w:r>
+      <w:r>
+        <w:t xml:space="preserve"> Next, it </w:t>
+      </w:r>
+      <w:r>
+        <w:t>introduce</w:t>
+      </w:r>
+      <w:r>
+        <w:t>s</w:t>
+      </w:r>
+      <w:r>
+        <w:t xml:space="preserve"> the </w:t>
+      </w:r>
+      <w:r>
+        <w:t xml:space="preserve">types of </w:t>
+      </w:r>
+      <w:r>
+        <w:t>questions</w:t>
+      </w:r>
+      <w:r>
+        <w:t xml:space="preserve"> that need to be </w:t>
+      </w:r>
+      <w:r>
+        <w:t>answered</w:t>
+      </w:r>
+      <w:r>
+        <w:t xml:space="preserve"> before building ML models</w:t>
+      </w:r>
+      <w:r>
+        <w:t>–such as</w:t>
+      </w:r>
+      <w:r>
+        <w:t xml:space="preserve"> those relating to</w:t>
+      </w:r>
+      <w:r>
+        <w:t xml:space="preserve"> model type</w:t>
+      </w:r>
+      <w:r>
+        <w:t>s</w:t>
+      </w:r>
+      <w:r>
+        <w:t>, loss function</w:t>
+      </w:r>
+      <w:r>
+        <w:t>s</w:t>
+      </w:r>
+      <w:r>
+        <w:t>, and resampling strategies</w:t>
+      </w:r>
+      <w:r>
+        <w:t xml:space="preserve">. </w:t>
+      </w:r>
+      <w:r>
+        <w:t>W</w:t>
+      </w:r>
+      <w:r>
+        <w:t>e help</w:t>
       </w:r>
       <w:r>
         <w:t xml:space="preserve"> </w:t>
       </w:r>
       <w:r>
-        <w:t xml:space="preserve">introduce the </w:t>
-      </w:r>
-      <w:r>
-        <w:t xml:space="preserve">types of </w:t>
-      </w:r>
-      <w:r>
-        <w:t>questions</w:t>
-      </w:r>
-      <w:r>
-        <w:t xml:space="preserve"> that need to be </w:t>
-      </w:r>
-      <w:r>
-        <w:t>answered</w:t>
-      </w:r>
-      <w:r>
-        <w:t xml:space="preserve"> before building ML models</w:t>
-      </w:r>
-      <w:r>
-        <w:t>–such as</w:t>
-      </w:r>
-      <w:r>
-        <w:t xml:space="preserve"> those relating to</w:t>
-      </w:r>
-      <w:r>
-        <w:t xml:space="preserve"> model type</w:t>
-      </w:r>
-      <w:r>
-        <w:t>s</w:t>
-      </w:r>
-      <w:r>
-        <w:t>, loss function</w:t>
-      </w:r>
-      <w:r>
-        <w:t>s</w:t>
-      </w:r>
-      <w:r>
-        <w:t>, and resampling strategies</w:t>
-      </w:r>
-      <w:r>
-        <w:t>. Then, we help</w:t>
-      </w:r>
-      <w:r>
-        <w:t xml:space="preserve"> </w:t>
-      </w:r>
-      <w:r>
-        <w:t>answer them</w:t>
+        <w:t xml:space="preserve">answer </w:t>
+      </w:r>
+      <w:r>
+        <w:t>these questions</w:t>
       </w:r>
       <w:r>
         <w:t xml:space="preserve"> in the context of </w:t>
@@ -647,39 +646,7 @@
         <w:t xml:space="preserve"> challenging</w:t>
       </w:r>
       <w:r>
-        <w:t xml:space="preserve"> (</w:t>
-      </w:r>
-      <w:proofErr w:type="spellStart"/>
-      <w:r>
-        <w:t>Dooge</w:t>
-      </w:r>
-      <w:proofErr w:type="spellEnd"/>
-      <w:r>
-        <w:t>, 1986). Hydrologic models that attempt to do so can be classified as causal/process based (PB) or statistical/empirical (</w:t>
-      </w:r>
-      <w:proofErr w:type="spellStart"/>
-      <w:r>
-        <w:t>Guisan</w:t>
-      </w:r>
-      <w:proofErr w:type="spellEnd"/>
-      <w:r>
-        <w:t xml:space="preserve"> &amp; Zimmermann, 2000) (Figure 1). PB models have been increasing in complexity over time and often lack realistic parameter estimates. Moreover, these models require considerable field input data collection and calibration to obtain basin-specific parameters (Singh &amp; </w:t>
-      </w:r>
-      <w:proofErr w:type="spellStart"/>
-      <w:r>
-        <w:t>Frevert</w:t>
-      </w:r>
-      <w:proofErr w:type="spellEnd"/>
-      <w:r>
-        <w:t>, 2005). Unfortunately, as mechanistic models increase in complexity, it is unclear if hydrologic predictions improve commensurately (</w:t>
-      </w:r>
-      <w:proofErr w:type="spellStart"/>
-      <w:r>
-        <w:t>Beven</w:t>
-      </w:r>
-      <w:proofErr w:type="spellEnd"/>
-      <w:r>
-        <w:t xml:space="preserve">, 2011). </w:t>
+        <w:t xml:space="preserve"> (Dooge, 1986). Hydrologic models that attempt to do so can be classified as causal/process based (PB) or statistical/empirical (Guisan &amp; Zimmermann, 2000) (Figure 1). PB models have been increasing in complexity over time and often lack realistic parameter estimates. Moreover, these models require considerable field input data collection and calibration to obtain basin-specific parameters (Singh &amp; Frevert, 2005). Unfortunately, as mechanistic models increase in complexity, it is unclear if hydrologic predictions improve commensurately (Beven, 2011). </w:t>
       </w:r>
     </w:p>
     <w:p>
@@ -789,15 +756,7 @@
         <w:t>n</w:t>
       </w:r>
       <w:r>
-        <w:t xml:space="preserve"> 2001, </w:t>
-      </w:r>
-      <w:proofErr w:type="spellStart"/>
-      <w:r>
-        <w:t>Brieman</w:t>
-      </w:r>
-      <w:proofErr w:type="spellEnd"/>
-      <w:r>
-        <w:t xml:space="preserve"> argued that two cultures exist in statistical modeling</w:t>
+        <w:t xml:space="preserve"> 2001, Brieman argued that two cultures exist in statistical modeling</w:t>
       </w:r>
       <w:r>
         <w:t>:</w:t>
@@ -943,7 +902,7 @@
         <w:jc w:val="center"/>
       </w:pPr>
       <w:r>
-        <w:t>Figure 1. The different classes of hydrologic models. The hydrologic modeling field has been moving from total a priori ignorance to total a priori knowledge of the system. With the increase in computing power and the development of statistical learning methods, hydrologist can now re-visit predicting hydrologic conditions with purely stochastic methods.</w:t>
+        <w:t xml:space="preserve">Figure 1. The different classes of hydrologic models. The hydrologic modeling field has been moving from total a priori ignorance to total a priori knowledge of the system. </w:t>
       </w:r>
     </w:p>
     <w:p>
@@ -975,7 +934,13 @@
         <w:t xml:space="preserve">, </w:t>
       </w:r>
       <w:r>
-        <w:t xml:space="preserve">which is just as challenging to gather for PB models, ML models are quick to build, appropriate for real-time or close to real-time updates, and require no babysitting or calibrating. Moreover, their predictive accuracy has </w:t>
+        <w:t xml:space="preserve">which </w:t>
+      </w:r>
+      <w:r>
+        <w:t>are</w:t>
+      </w:r>
+      <w:r>
+        <w:t xml:space="preserve"> just as challenging to gather for PB models, ML models are quick to build, appropriate for real-time or close to real-time updates, and require no babysitting or calibrating. Moreover, their predictive accuracy has </w:t>
       </w:r>
       <w:r>
         <w:t>surpassed</w:t>
@@ -987,15 +952,7 @@
         <w:t>Hsu et al. (1995)</w:t>
       </w:r>
       <w:r>
-        <w:t xml:space="preserve"> and more recently </w:t>
-      </w:r>
-      <w:proofErr w:type="spellStart"/>
-      <w:r>
-        <w:t>Kratzert</w:t>
-      </w:r>
-      <w:proofErr w:type="spellEnd"/>
-      <w:r>
-        <w:t xml:space="preserve"> et. al. </w:t>
+        <w:t xml:space="preserve"> and more recently Kratzert et. al. </w:t>
       </w:r>
       <w:r>
         <w:t>(</w:t>
@@ -1022,7 +979,10 @@
         <w:t>.</w:t>
       </w:r>
       <w:r>
-        <w:t xml:space="preserve"> Quite the accomplishment. </w:t>
+        <w:t xml:space="preserve"> Quite the accomplishment</w:t>
+      </w:r>
+      <w:r>
+        <w:t>!</w:t>
       </w:r>
     </w:p>
     <w:p>
@@ -1035,15 +995,13 @@
     </w:p>
     <w:p>
       <w:r>
-        <w:t xml:space="preserve">Many hydrologists are skeptical of statistical modeling. </w:t>
-      </w:r>
-      <w:proofErr w:type="spellStart"/>
-      <w:r>
-        <w:t>Klemes</w:t>
-      </w:r>
-      <w:proofErr w:type="spellEnd"/>
-      <w:r>
-        <w:t xml:space="preserve"> (1982) warns modelers</w:t>
+        <w:t>Many hydrologists are skeptical of statistical modeling. Klemes (1982) warn</w:t>
+      </w:r>
+      <w:r>
+        <w:t>ed</w:t>
+      </w:r>
+      <w:r>
+        <w:t xml:space="preserve"> modelers</w:t>
       </w:r>
       <w:r>
         <w:t xml:space="preserve"> </w:t>
@@ -1058,7 +1016,13 @@
         <w:t xml:space="preserve">, </w:t>
       </w:r>
       <w:r>
-        <w:t xml:space="preserve">complexity in model structure, and lastly the arbitrariness of the selection of the form of models. Although, I will not dispute all these criticisms here, I will say that as I see it </w:t>
+        <w:t>complexity in model structure, and lastly the arbitrariness of the selection of the form of models. Although, I will not dispute all these criticisms here, I</w:t>
+      </w:r>
+      <w:r>
+        <w:t xml:space="preserve"> believe</w:t>
+      </w:r>
+      <w:r>
+        <w:t xml:space="preserve"> </w:t>
       </w:r>
       <w:r>
         <w:t xml:space="preserve">advances in </w:t>
@@ -1067,25 +1031,13 @@
         <w:t xml:space="preserve">statistical learning </w:t>
       </w:r>
       <w:r>
-        <w:t xml:space="preserve">had attempted to </w:t>
-      </w:r>
-      <w:r>
-        <w:t>remed</w:t>
-      </w:r>
-      <w:r>
-        <w:t>y</w:t>
-      </w:r>
-      <w:r>
-        <w:t xml:space="preserve"> most </w:t>
-      </w:r>
-      <w:r>
-        <w:t xml:space="preserve">of </w:t>
-      </w:r>
-      <w:r>
-        <w:t xml:space="preserve">these </w:t>
-      </w:r>
-      <w:r>
-        <w:t>problems</w:t>
+        <w:t>has remedied</w:t>
+      </w:r>
+      <w:r>
+        <w:t xml:space="preserve"> </w:t>
+      </w:r>
+      <w:r>
+        <w:t>the problems that arise from modeling physical processes without physics</w:t>
       </w:r>
       <w:r>
         <w:t>,</w:t>
@@ -1125,7 +1077,7 @@
         <w:t xml:space="preserve"> (2) </w:t>
       </w:r>
       <w:r>
-        <w:t xml:space="preserve">models are still not as suited for </w:t>
+        <w:t xml:space="preserve">models are still not suited for </w:t>
       </w:r>
       <w:r>
         <w:rPr>
@@ -1139,13 +1091,10 @@
           <w:b/>
           <w:bCs/>
         </w:rPr>
-        <w:t>,</w:t>
-      </w:r>
-      <w:r>
-        <w:t xml:space="preserve"> as in</w:t>
-      </w:r>
-      <w:r>
         <w:t xml:space="preserve"> </w:t>
+      </w:r>
+      <w:r>
+        <w:t xml:space="preserve">or </w:t>
       </w:r>
       <w:r>
         <w:rPr>
@@ -1167,7 +1116,7 @@
         <w:t>interrogat</w:t>
       </w:r>
       <w:r>
-        <w:t xml:space="preserve">e a complex non-parametric model </w:t>
+        <w:t xml:space="preserve">e a complex model </w:t>
       </w:r>
       <w:r>
         <w:t>to find</w:t>
@@ -1182,7 +1131,10 @@
         <w:t xml:space="preserve"> is</w:t>
       </w:r>
       <w:r>
-        <w:t xml:space="preserve"> now beginning to make</w:t>
+        <w:t xml:space="preserve"> now mak</w:t>
+      </w:r>
+      <w:r>
+        <w:t>ing</w:t>
       </w:r>
       <w:r>
         <w:t xml:space="preserve"> advanc</w:t>
@@ -1214,7 +1166,13 @@
         <w:t>”</w:t>
       </w:r>
       <w:r>
-        <w:t xml:space="preserve"> modelled. So, how can we make sure at least mass balance is obeyed? In ML modeling, </w:t>
+        <w:t xml:space="preserve"> modelled. So, how can we make sure at least mass balance is obeyed</w:t>
+      </w:r>
+      <w:r>
+        <w:t xml:space="preserve"> in a hydrologic model</w:t>
+      </w:r>
+      <w:r>
+        <w:t xml:space="preserve">? In ML modeling, </w:t>
       </w:r>
       <w:r>
         <w:t xml:space="preserve">the </w:t>
@@ -1244,13 +1202,13 @@
         <w:t xml:space="preserve"> data</w:t>
       </w:r>
       <w:r>
-        <w:t xml:space="preserve"> and can </w:t>
-      </w:r>
-      <w:r>
-        <w:t xml:space="preserve">also </w:t>
-      </w:r>
-      <w:r>
-        <w:t xml:space="preserve">be imposed as constraints. </w:t>
+        <w:t xml:space="preserve"> and</w:t>
+      </w:r>
+      <w:r>
+        <w:t xml:space="preserve"> next,</w:t>
+      </w:r>
+      <w:r>
+        <w:t xml:space="preserve"> can be imposed as constraints. </w:t>
       </w:r>
       <w:r>
         <w:t xml:space="preserve">So, </w:t>
@@ -1282,14 +1240,17 @@
           <w:b/>
           <w:bCs/>
         </w:rPr>
+        <w:t>constraints</w:t>
+      </w:r>
+      <w:r>
+        <w:t xml:space="preserve"> can be added to the model architecture or as a penalty in the loss function. These constraints train a model that predicts values within user-specified bounds; a</w:t>
+      </w:r>
+      <w:r>
+        <w:t xml:space="preserve"> lower bound </w:t>
+      </w:r>
+      <w:r>
         <w:lastRenderedPageBreak/>
-        <w:t>constraints</w:t>
-      </w:r>
-      <w:r>
-        <w:t xml:space="preserve"> can be added to the model architecture or as a penalty in the loss functions. These constraints train a model that predicts values within user-specified bounds; a</w:t>
-      </w:r>
-      <w:r>
-        <w:t xml:space="preserve"> lower bound of 0 and upper bound of a crude estimate of the response (like precipitation*drainage area) can force the model to</w:t>
+        <w:t>of 0 and upper bound of a crude estimate of the response (like precipitation*drainage area) can force the model to</w:t>
       </w:r>
       <w:r>
         <w:t xml:space="preserve"> give more realistic estimates</w:t>
@@ -1333,11 +1294,9 @@
       <w:r>
         <w:t xml:space="preserve">omitted from the data, but there could have been valuable information in those </w:t>
       </w:r>
-      <w:proofErr w:type="gramStart"/>
-      <w:r>
-        <w:t>values</w:t>
-      </w:r>
-      <w:proofErr w:type="gramEnd"/>
+      <w:r>
+        <w:t>values,</w:t>
+      </w:r>
       <w:r>
         <w:t xml:space="preserve"> nonetheless</w:t>
       </w:r>
@@ -1388,7 +1347,7 @@
         <w:t>s</w:t>
       </w:r>
       <w:r>
-        <w:t xml:space="preserve">, the PB models are still recommended when extrapolating out-of-sample </w:t>
+        <w:t xml:space="preserve">, PB models are recommended when extrapolating out-of-sample </w:t>
       </w:r>
       <w:r>
         <w:t xml:space="preserve">(e.g., climate change studies) </w:t>
@@ -1397,16 +1356,16 @@
         <w:t xml:space="preserve">and ML models are recommended when learning a complex and poorly understood relationship. </w:t>
       </w:r>
       <w:r>
-        <w:t>It gets difficult when you have both</w:t>
-      </w:r>
-      <w:r>
-        <w:t xml:space="preserve"> </w:t>
-      </w:r>
-      <w:r>
-        <w:t xml:space="preserve">a complex and poorly understood process and want to extrapolate out-of-sample. </w:t>
-      </w:r>
-      <w:r>
-        <w:t>The two models</w:t>
+        <w:t>The two</w:t>
+      </w:r>
+      <w:r>
+        <w:t xml:space="preserve"> different</w:t>
+      </w:r>
+      <w:r>
+        <w:t xml:space="preserve"> model</w:t>
+      </w:r>
+      <w:r>
+        <w:t>ling types</w:t>
       </w:r>
       <w:r>
         <w:t xml:space="preserve"> represent </w:t>
@@ -1486,13 +1445,10 @@
         <w:t xml:space="preserve">s </w:t>
       </w:r>
       <w:r>
-        <w:t>there a way to have the best of both</w:t>
-      </w:r>
-      <w:r>
-        <w:t xml:space="preserve"> the ML and PB</w:t>
-      </w:r>
-      <w:r>
-        <w:t xml:space="preserve"> worlds? </w:t>
+        <w:t>there a way to</w:t>
+      </w:r>
+      <w:r>
+        <w:t xml:space="preserve"> fill in the pareto front or combine approaches?</w:t>
       </w:r>
       <w:r>
         <w:t xml:space="preserve"> </w:t>
@@ -1500,25 +1456,11 @@
     </w:p>
     <w:p>
       <w:r>
-        <w:t xml:space="preserve">Hybrid models give us more points on the </w:t>
-      </w:r>
-      <w:r>
-        <w:t>pareto</w:t>
-      </w:r>
-      <w:r>
-        <w:t xml:space="preserve"> front. Hybrid models</w:t>
-      </w:r>
-      <w:r>
-        <w:t xml:space="preserve"> can </w:t>
-      </w:r>
-      <w:proofErr w:type="gramStart"/>
-      <w:r>
-        <w:t>either</w:t>
+        <w:t>To build a hybrid model, we can do one of the following</w:t>
       </w:r>
       <w:r>
         <w:t>:</w:t>
       </w:r>
-      <w:proofErr w:type="gramEnd"/>
       <w:r>
         <w:t xml:space="preserve"> </w:t>
       </w:r>
@@ -1526,22 +1468,22 @@
         <w:t>(</w:t>
       </w:r>
       <w:r>
-        <w:t xml:space="preserve">1) use </w:t>
-      </w:r>
-      <w:r>
-        <w:t>an</w:t>
-      </w:r>
-      <w:r>
-        <w:t xml:space="preserve"> ML method to solve the </w:t>
+        <w:t xml:space="preserve">1) use ML </w:t>
+      </w:r>
+      <w:r>
+        <w:t>models</w:t>
+      </w:r>
+      <w:r>
+        <w:t xml:space="preserve"> to solve the </w:t>
       </w:r>
       <w:r>
         <w:t>Partial Differential Equations (PDE) in hydrology. This is ML coming to the aid of a PB model</w:t>
       </w:r>
       <w:r>
-        <w:t>; or</w:t>
-      </w:r>
-      <w:r>
-        <w:t xml:space="preserve"> (</w:t>
+        <w:t xml:space="preserve">; </w:t>
+      </w:r>
+      <w:r>
+        <w:t>(</w:t>
       </w:r>
       <w:r>
         <w:t xml:space="preserve">2) use </w:t>
@@ -1698,7 +1640,7 @@
         <w:t>static</w:t>
       </w:r>
       <w:r>
-        <w:t xml:space="preserve"> basin characteristics. For example, in this example problem, the model must learn how unimpaired flow changes with drainage area given only 19 different instances of the variable</w:t>
+        <w:t xml:space="preserve"> basin characteristics. For example, in this problem, the model must learn how unimpaired flow changes with drainage area given only 19 different instances of the variable</w:t>
       </w:r>
       <w:r>
         <w:t xml:space="preserve">, since that variable is </w:t>
@@ -1725,7 +1667,13 @@
         <w:t xml:space="preserve">drastic </w:t>
       </w:r>
       <w:r>
-        <w:t xml:space="preserve">decrease in training error when the basins in our study grew from 9 to 19. </w:t>
+        <w:t xml:space="preserve">decrease in </w:t>
+      </w:r>
+      <w:r>
+        <w:t xml:space="preserve">model </w:t>
+      </w:r>
+      <w:r>
+        <w:t xml:space="preserve">error when the basins in our study grew from 9 to 19. </w:t>
       </w:r>
     </w:p>
     <w:p>
@@ -1748,7 +1696,13 @@
         <w:t>hi</w:t>
       </w:r>
       <w:r>
-        <w:t xml:space="preserve">s shows </w:t>
+        <w:t>s</w:t>
+      </w:r>
+      <w:r>
+        <w:t xml:space="preserve"> phenomenon</w:t>
+      </w:r>
+      <w:r>
+        <w:t xml:space="preserve"> shows </w:t>
       </w:r>
       <w:r>
         <w:t xml:space="preserve">that the information </w:t>
@@ -1799,10 +1753,13 @@
         <w:t>conclusion</w:t>
       </w:r>
       <w:r>
-        <w:t>- as in,</w:t>
-      </w:r>
-      <w:r>
-        <w:t xml:space="preserve"> the model is built, tested, and benchmarked. </w:t>
+        <w:t>-</w:t>
+      </w:r>
+      <w:r>
+        <w:t>-</w:t>
+      </w:r>
+      <w:r>
+        <w:t xml:space="preserve">the model is built, tested, and benchmarked. </w:t>
       </w:r>
     </w:p>
     <w:p>
@@ -1825,16 +1782,68 @@
         <w:t>ce, 2016).</w:t>
       </w:r>
       <w:r>
-        <w:t xml:space="preserve"> It is constructed from a simple accounting of water.</w:t>
-      </w:r>
-      <w:r>
-        <w:t xml:space="preserve"> The data spans 19 basins from 01/01/2000 to 01/01/2015 at a daily timestep for a total of 102,334 observations in cubic feet per second (CFS) (Figure X).</w:t>
+        <w:t xml:space="preserve"> It is </w:t>
+      </w:r>
+      <w:r>
+        <w:rPr>
+          <w:i/>
+          <w:iCs/>
+        </w:rPr>
+        <w:t>constructed</w:t>
+      </w:r>
+      <w:r>
+        <w:t xml:space="preserve"> from a simple accounting of water</w:t>
+      </w:r>
+      <w:r>
+        <w:t>; g</w:t>
+      </w:r>
+      <w:r>
+        <w:t xml:space="preserve">auge </w:t>
+      </w:r>
+      <w:r>
+        <w:t>observations</w:t>
+      </w:r>
+      <w:r>
+        <w:t xml:space="preserve"> are “unimpaired” by adding back in diversions, subtracting imports, and accounting for change in storage and evaporation caused by reservoirs</w:t>
+      </w:r>
+      <w:r>
+        <w:t>.</w:t>
+      </w:r>
+      <w:r>
+        <w:t xml:space="preserve"> The data spans 19 basins from </w:t>
+      </w:r>
+      <w:r>
+        <w:t>10</w:t>
+      </w:r>
+      <w:r>
+        <w:t xml:space="preserve">/01/2000 to </w:t>
+      </w:r>
+      <w:r>
+        <w:t>10</w:t>
+      </w:r>
+      <w:r>
+        <w:t xml:space="preserve">/01/2015 at a daily timestep for a total of 102,334 observations in cubic feet per second (CFS) (Figure </w:t>
+      </w:r>
+      <w:r>
+        <w:t>2</w:t>
+      </w:r>
+      <w:r>
+        <w:t>).</w:t>
       </w:r>
       <w:r>
         <w:t xml:space="preserve"> These basins were chosen because of the availability of daily constructed unimpaired flows</w:t>
       </w:r>
       <w:r>
-        <w:t xml:space="preserve"> (cite CDEC)</w:t>
+        <w:t xml:space="preserve"> (</w:t>
+      </w:r>
+      <w:r>
+        <w:rPr>
+          <w:color w:val="C00000"/>
+        </w:rPr>
+        <w:t>cite CDEC</w:t>
+      </w:r>
+      <w:r>
+        <w:t>)</w:t>
       </w:r>
       <w:r>
         <w:t>.</w:t>
@@ -1852,23 +1861,95 @@
         <w:t xml:space="preserve"> </w:t>
       </w:r>
       <w:r>
-        <w:t xml:space="preserve">were assembled from various publicly available sources (Table X). </w:t>
+        <w:t xml:space="preserve">were assembled from various publicly available sources (Table </w:t>
+      </w:r>
+      <w:r>
+        <w:t>1</w:t>
+      </w:r>
+      <w:r>
+        <w:t xml:space="preserve">). </w:t>
       </w:r>
     </w:p>
     <w:p>
       <w:pPr>
         <w:jc w:val="center"/>
       </w:pPr>
-      <w:commentRangeStart w:id="1"/>
       <w:r>
         <w:rPr>
           <w:noProof/>
         </w:rPr>
         <w:lastRenderedPageBreak/>
         <w:drawing>
-          <wp:inline distT="0" distB="0" distL="0" distR="0" wp14:anchorId="40530F0B" wp14:editId="70F35A63">
-            <wp:extent cx="3651250" cy="5781145"/>
-            <wp:effectExtent l="0" t="0" r="6350" b="0"/>
+          <wp:anchor distT="0" distB="0" distL="114300" distR="114300" simplePos="0" relativeHeight="251659264" behindDoc="0" locked="0" layoutInCell="1" allowOverlap="1" wp14:anchorId="1CEF4B82" wp14:editId="3BD8DF64">
+            <wp:simplePos x="0" y="0"/>
+            <wp:positionH relativeFrom="column">
+              <wp:posOffset>3981450</wp:posOffset>
+            </wp:positionH>
+            <wp:positionV relativeFrom="paragraph">
+              <wp:posOffset>222250</wp:posOffset>
+            </wp:positionV>
+            <wp:extent cx="590550" cy="590550"/>
+            <wp:effectExtent l="0" t="0" r="0" b="0"/>
+            <wp:wrapNone/>
+            <wp:docPr id="16" name="Picture 16" descr="Free Transparent North Arrow, Download Free Clip Art, Free Clip Art on  Clipart Library"/>
+            <wp:cNvGraphicFramePr>
+              <a:graphicFrameLocks xmlns:a="http://schemas.openxmlformats.org/drawingml/2006/main" noChangeAspect="1"/>
+            </wp:cNvGraphicFramePr>
+            <a:graphic xmlns:a="http://schemas.openxmlformats.org/drawingml/2006/main">
+              <a:graphicData uri="http://schemas.openxmlformats.org/drawingml/2006/picture">
+                <pic:pic xmlns:pic="http://schemas.openxmlformats.org/drawingml/2006/picture">
+                  <pic:nvPicPr>
+                    <pic:cNvPr id="0" name="Picture 8" descr="Free Transparent North Arrow, Download Free Clip Art, Free Clip Art on  Clipart Library"/>
+                    <pic:cNvPicPr>
+                      <a:picLocks noChangeAspect="1" noChangeArrowheads="1"/>
+                    </pic:cNvPicPr>
+                  </pic:nvPicPr>
+                  <pic:blipFill>
+                    <a:blip r:embed="rId11" cstate="print">
+                      <a:extLst>
+                        <a:ext uri="{28A0092B-C50C-407E-A947-70E740481C1C}">
+                          <a14:useLocalDpi xmlns:a14="http://schemas.microsoft.com/office/drawing/2010/main" val="0"/>
+                        </a:ext>
+                      </a:extLst>
+                    </a:blip>
+                    <a:srcRect/>
+                    <a:stretch>
+                      <a:fillRect/>
+                    </a:stretch>
+                  </pic:blipFill>
+                  <pic:spPr bwMode="auto">
+                    <a:xfrm>
+                      <a:off x="0" y="0"/>
+                      <a:ext cx="590550" cy="590550"/>
+                    </a:xfrm>
+                    <a:prstGeom prst="rect">
+                      <a:avLst/>
+                    </a:prstGeom>
+                    <a:noFill/>
+                    <a:ln>
+                      <a:noFill/>
+                    </a:ln>
+                  </pic:spPr>
+                </pic:pic>
+              </a:graphicData>
+            </a:graphic>
+            <wp14:sizeRelH relativeFrom="page">
+              <wp14:pctWidth>0</wp14:pctWidth>
+            </wp14:sizeRelH>
+            <wp14:sizeRelV relativeFrom="page">
+              <wp14:pctHeight>0</wp14:pctHeight>
+            </wp14:sizeRelV>
+          </wp:anchor>
+        </w:drawing>
+      </w:r>
+      <w:r>
+        <w:rPr>
+          <w:noProof/>
+        </w:rPr>
+        <w:drawing>
+          <wp:inline distT="0" distB="0" distL="0" distR="0" wp14:anchorId="40530F0B" wp14:editId="492A5696">
+            <wp:extent cx="3444240" cy="4368800"/>
+            <wp:effectExtent l="0" t="0" r="3810" b="0"/>
             <wp:docPr id="1" name="Picture 1"/>
             <wp:cNvGraphicFramePr>
               <a:graphicFrameLocks xmlns:a="http://schemas.openxmlformats.org/drawingml/2006/main" noChangeAspect="1"/>
@@ -1877,26 +1958,26 @@
               <a:graphicData uri="http://schemas.openxmlformats.org/drawingml/2006/picture">
                 <pic:pic xmlns:pic="http://schemas.openxmlformats.org/drawingml/2006/picture">
                   <pic:nvPicPr>
-                    <pic:cNvPr id="0" name="Picture 3"/>
+                    <pic:cNvPr id="1" name="Picture 1"/>
                     <pic:cNvPicPr>
                       <a:picLocks noChangeAspect="1" noChangeArrowheads="1"/>
                     </pic:cNvPicPr>
                   </pic:nvPicPr>
                   <pic:blipFill rotWithShape="1">
-                    <a:blip r:embed="rId11" cstate="print">
+                    <a:blip r:embed="rId12" cstate="print">
                       <a:extLst>
                         <a:ext uri="{28A0092B-C50C-407E-A947-70E740481C1C}">
                           <a14:useLocalDpi xmlns:a14="http://schemas.microsoft.com/office/drawing/2010/main" val="0"/>
                         </a:ext>
                       </a:extLst>
                     </a:blip>
-                    <a:srcRect l="14743" t="12360" r="5769" b="5834"/>
+                    <a:srcRect l="7148" t="9531" r="1417" b="15083"/>
                     <a:stretch/>
                   </pic:blipFill>
                   <pic:spPr bwMode="auto">
                     <a:xfrm>
                       <a:off x="0" y="0"/>
-                      <a:ext cx="3661019" cy="5796613"/>
+                      <a:ext cx="3445067" cy="4369849"/>
                     </a:xfrm>
                     <a:prstGeom prst="rect">
                       <a:avLst/>
@@ -1917,16 +1998,10 @@
           </wp:inline>
         </w:drawing>
       </w:r>
-      <w:commentRangeEnd w:id="1"/>
-      <w:r>
-        <w:rPr>
-          <w:rStyle w:val="CommentReference"/>
-        </w:rPr>
-        <w:commentReference w:id="1"/>
-      </w:r>
     </w:p>
     <w:p>
       <w:pPr>
+        <w:keepNext/>
         <w:jc w:val="center"/>
       </w:pPr>
       <w:r>
@@ -1962,20 +2037,10 @@
       <w:r>
         <w:t>.</w:t>
       </w:r>
-      <w:r>
-        <w:t xml:space="preserve"> Gauge data are “unimpaired” by adding back in diversions, subtracting imports, and accounting for change in storage and evaporation caused by reservoirs.</w:t>
-      </w:r>
     </w:p>
-    <w:p/>
-    <w:p/>
-    <w:p/>
-    <w:p/>
-    <w:p/>
-    <w:p/>
-    <w:p/>
-    <w:p/>
     <w:p>
       <w:pPr>
+        <w:keepNext/>
         <w:jc w:val="center"/>
       </w:pPr>
       <w:r>
@@ -2006,6 +2071,7 @@
       <w:tr>
         <w:trPr>
           <w:cnfStyle w:val="100000000000" w:firstRow="1" w:lastRow="0" w:firstColumn="0" w:lastColumn="0" w:oddVBand="0" w:evenVBand="0" w:oddHBand="0" w:evenHBand="0" w:firstRowFirstColumn="0" w:firstRowLastColumn="0" w:lastRowFirstColumn="0" w:lastRowLastColumn="0"/>
+          <w:tblHeader/>
         </w:trPr>
         <w:tc>
           <w:tcPr>
@@ -2202,15 +2268,7 @@
               <w:t xml:space="preserve"> </w:t>
             </w:r>
             <w:r>
-              <w:t>(</w:t>
-            </w:r>
-            <w:proofErr w:type="spellStart"/>
-            <w:r>
-              <w:t>Beaudette</w:t>
-            </w:r>
-            <w:proofErr w:type="spellEnd"/>
-            <w:r>
-              <w:t>, 2016)</w:t>
+              <w:t>(Beaudette, 2016)</w:t>
             </w:r>
           </w:p>
         </w:tc>
@@ -2528,23 +2586,7 @@
               <w:cnfStyle w:val="000000000000" w:firstRow="0" w:lastRow="0" w:firstColumn="0" w:lastColumn="0" w:oddVBand="0" w:evenVBand="0" w:oddHBand="0" w:evenHBand="0" w:firstRowFirstColumn="0" w:firstRowLastColumn="0" w:lastRowFirstColumn="0" w:lastRowLastColumn="0"/>
             </w:pPr>
             <w:r>
-              <w:t>(max(</w:t>
-            </w:r>
-            <w:proofErr w:type="spellStart"/>
-            <w:r>
-              <w:t>elev</w:t>
-            </w:r>
-            <w:proofErr w:type="spellEnd"/>
-            <w:r>
-              <w:t>) - min(</w:t>
-            </w:r>
-            <w:proofErr w:type="spellStart"/>
-            <w:r>
-              <w:t>elev</w:t>
-            </w:r>
-            <w:proofErr w:type="spellEnd"/>
-            <w:r>
-              <w:t xml:space="preserve">))/ basin length in, </w:t>
+              <w:t xml:space="preserve">(max(elev) - min(elev))/ basin length in, </w:t>
             </w:r>
             <w:r>
               <w:rPr>
@@ -2642,6 +2684,7 @@
                 <w:b w:val="0"/>
                 <w:bCs w:val="0"/>
               </w:rPr>
+              <w:lastRenderedPageBreak/>
               <w:t>Basin Boundaries</w:t>
             </w:r>
           </w:p>
@@ -2728,15 +2771,7 @@
               </w:rPr>
             </w:pPr>
             <w:r>
-              <w:t>basin area</w:t>
-            </w:r>
-            <w:proofErr w:type="gramStart"/>
-            <w:r>
-              <w:t>/(</w:t>
-            </w:r>
-            <w:proofErr w:type="gramEnd"/>
-            <w:r>
-              <w:t>basin perimeter)</w:t>
+              <w:t>basin area/(basin perimeter)</w:t>
             </w:r>
             <w:r>
               <w:rPr>
@@ -2966,17 +3001,8 @@
                 <w:i/>
                 <w:iCs/>
               </w:rPr>
-              <w:t>cm/</w:t>
-            </w:r>
-            <w:proofErr w:type="spellStart"/>
-            <w:r>
-              <w:rPr>
-                <w:i/>
-                <w:iCs/>
-              </w:rPr>
-              <w:t>hr</w:t>
-            </w:r>
-            <w:proofErr w:type="spellEnd"/>
+              <w:t>cm/hr</w:t>
+            </w:r>
           </w:p>
           <w:p>
             <w:pPr>
@@ -2988,15 +3014,7 @@
               <w:cnfStyle w:val="000000000000" w:firstRow="0" w:lastRow="0" w:firstColumn="0" w:lastColumn="0" w:oddVBand="0" w:evenVBand="0" w:oddHBand="0" w:evenHBand="0" w:firstRowFirstColumn="0" w:firstRowLastColumn="0" w:lastRowFirstColumn="0" w:lastRowLastColumn="0"/>
             </w:pPr>
             <w:r>
-              <w:t>pore size distribution index (brooks-</w:t>
-            </w:r>
-            <w:proofErr w:type="spellStart"/>
-            <w:r>
-              <w:t>corey</w:t>
-            </w:r>
-            <w:proofErr w:type="spellEnd"/>
-            <w:r>
-              <w:t>)</w:t>
+              <w:t>pore size distribution index (brooks-corey)</w:t>
             </w:r>
           </w:p>
           <w:p>
@@ -3004,15 +3022,7 @@
               <w:cnfStyle w:val="000000000000" w:firstRow="0" w:lastRow="0" w:firstColumn="0" w:lastColumn="0" w:oddVBand="0" w:evenVBand="0" w:oddHBand="0" w:evenHBand="0" w:firstRowFirstColumn="0" w:firstRowLastColumn="0" w:lastRowFirstColumn="0" w:lastRowLastColumn="0"/>
             </w:pPr>
             <w:r>
-              <w:t xml:space="preserve">measure of the pore size distribution (van </w:t>
-            </w:r>
-            <w:proofErr w:type="spellStart"/>
-            <w:r>
-              <w:t>genuchten</w:t>
-            </w:r>
-            <w:proofErr w:type="spellEnd"/>
-            <w:r>
-              <w:t>)</w:t>
+              <w:t>measure of the pore size distribution (van genuchten)</w:t>
             </w:r>
           </w:p>
           <w:p>
@@ -3285,9 +3295,6 @@
         <w:t>A</w:t>
       </w:r>
       <w:r>
-        <w:t>s mentioned before, a</w:t>
-      </w:r>
-      <w:r>
         <w:t xml:space="preserve"> suitable ML method </w:t>
       </w:r>
       <w:r>
@@ -3300,13 +3307,24 @@
         <w:t xml:space="preserve">good </w:t>
       </w:r>
       <w:r>
+        <w:rPr>
+          <w:b/>
+          <w:bCs/>
+        </w:rPr>
         <w:t>predictive performance</w:t>
       </w:r>
       <w:r>
         <w:t xml:space="preserve"> or “gets the right answers”, </w:t>
       </w:r>
       <w:r>
-        <w:t>and (2) good functional performance</w:t>
+        <w:t xml:space="preserve">and (2) good </w:t>
+      </w:r>
+      <w:r>
+        <w:rPr>
+          <w:b/>
+          <w:bCs/>
+        </w:rPr>
+        <w:t>functional performance</w:t>
       </w:r>
       <w:r>
         <w:t xml:space="preserve"> or “gets the right answers for the right reasons</w:t>
@@ -3333,39 +3351,42 @@
         <w:t>model</w:t>
       </w:r>
       <w:r>
-        <w:t xml:space="preserve">. We do this by </w:t>
-      </w:r>
-      <w:r>
-        <w:t>plotting</w:t>
-      </w:r>
-      <w:r>
-        <w:t xml:space="preserve"> the</w:t>
-      </w:r>
-      <w:r>
-        <w:t xml:space="preserve"> variable importance and partial dependence. </w:t>
+        <w:t xml:space="preserve">. </w:t>
       </w:r>
     </w:p>
     <w:p>
-      <w:proofErr w:type="gramStart"/>
-      <w:r>
-        <w:lastRenderedPageBreak/>
+      <w:r>
+        <w:rPr>
+          <w:color w:val="C00000"/>
+        </w:rPr>
         <w:t xml:space="preserve">Schmidt </w:t>
       </w:r>
       <w:r>
+        <w:rPr>
+          <w:color w:val="C00000"/>
+        </w:rPr>
         <w:t>(</w:t>
       </w:r>
       <w:r>
+        <w:rPr>
+          <w:color w:val="C00000"/>
+        </w:rPr>
         <w:t>2020</w:t>
       </w:r>
       <w:r>
+        <w:rPr>
+          <w:color w:val="C00000"/>
+        </w:rPr>
         <w:t>)</w:t>
       </w:r>
       <w:r>
-        <w:t>,</w:t>
-      </w:r>
-      <w:proofErr w:type="gramEnd"/>
-      <w:r>
-        <w:t xml:space="preserve"> recommends using many different </w:t>
+        <w:rPr>
+          <w:color w:val="C00000"/>
+        </w:rPr>
+        <w:t xml:space="preserve">, </w:t>
+      </w:r>
+      <w:r>
+        <w:t xml:space="preserve">recommends using many different </w:t>
       </w:r>
       <w:r>
         <w:t xml:space="preserve">modeling </w:t>
@@ -3530,6 +3551,7 @@
       <w:tr>
         <w:trPr>
           <w:cnfStyle w:val="100000000000" w:firstRow="1" w:lastRow="0" w:firstColumn="0" w:lastColumn="0" w:oddVBand="0" w:evenVBand="0" w:oddHBand="0" w:evenHBand="0" w:firstRowFirstColumn="0" w:firstRowLastColumn="0" w:lastRowFirstColumn="0" w:lastRowLastColumn="0"/>
+          <w:tblHeader/>
         </w:trPr>
         <w:tc>
           <w:tcPr>
@@ -3672,10 +3694,7 @@
               <w:cnfStyle w:val="000000100000" w:firstRow="0" w:lastRow="0" w:firstColumn="0" w:lastColumn="0" w:oddVBand="0" w:evenVBand="0" w:oddHBand="1" w:evenHBand="0" w:firstRowFirstColumn="0" w:firstRowLastColumn="0" w:lastRowFirstColumn="0" w:lastRowLastColumn="0"/>
             </w:pPr>
             <w:r>
-              <w:t>random</w:t>
-            </w:r>
-            <w:r>
-              <w:t>:</w:t>
+              <w:t>random:</w:t>
             </w:r>
           </w:p>
           <w:p>
@@ -3683,28 +3702,13 @@
               <w:cnfStyle w:val="000000100000" w:firstRow="0" w:lastRow="0" w:firstColumn="0" w:lastColumn="0" w:oddVBand="0" w:evenVBand="0" w:oddHBand="1" w:evenHBand="0" w:firstRowFirstColumn="0" w:firstRowLastColumn="0" w:lastRowFirstColumn="0" w:lastRowLastColumn="0"/>
             </w:pPr>
             <w:r>
-              <w:t xml:space="preserve">Y </w:t>
-            </w:r>
-            <w:r>
-              <w:t>~</w:t>
-            </w:r>
-            <w:r>
-              <w:t xml:space="preserve"> N</w:t>
+              <w:t>Y ~ N</w:t>
             </w:r>
             <w:r>
               <w:t xml:space="preserve"> </w:t>
             </w:r>
             <w:r>
-              <w:t>(</w:t>
-            </w:r>
-            <w:r>
-              <w:t>µ</w:t>
-            </w:r>
-            <w:r>
-              <w:t xml:space="preserve">; </w:t>
-            </w:r>
-            <w:r>
-              <w:t>σ</w:t>
+              <w:t>(µ; σ</w:t>
             </w:r>
             <w:r>
               <w:rPr>
@@ -3734,13 +3738,7 @@
               <w:cnfStyle w:val="000000100000" w:firstRow="0" w:lastRow="0" w:firstColumn="0" w:lastColumn="0" w:oddVBand="0" w:evenVBand="0" w:oddHBand="1" w:evenHBand="0" w:firstRowFirstColumn="0" w:firstRowLastColumn="0" w:lastRowFirstColumn="0" w:lastRowLastColumn="0"/>
             </w:pPr>
             <w:r>
-              <w:t>µ</w:t>
-            </w:r>
-            <w:r>
-              <w:t xml:space="preserve"> = X</w:t>
-            </w:r>
-            <w:r>
-              <w:t>β</w:t>
+              <w:t>µ = Xβ</w:t>
             </w:r>
             <w:r>
               <w:br w:type="page"/>
@@ -3837,7 +3835,17 @@
               <w:cnfStyle w:val="000000100000" w:firstRow="0" w:lastRow="0" w:firstColumn="0" w:lastColumn="0" w:oddVBand="0" w:evenVBand="0" w:oddHBand="1" w:evenHBand="0" w:firstRowFirstColumn="0" w:firstRowLastColumn="0" w:lastRowFirstColumn="0" w:lastRowLastColumn="0"/>
             </w:pPr>
             <w:r>
-              <w:t xml:space="preserve">Given standardized data the relative effects of the inputs can be discerned from the trained weights. </w:t>
+              <w:t xml:space="preserve">Given </w:t>
+            </w:r>
+            <w:r>
+              <w:rPr>
+                <w:i/>
+                <w:iCs/>
+              </w:rPr>
+              <w:t>standardized</w:t>
+            </w:r>
+            <w:r>
+              <w:t xml:space="preserve"> data the relative effects of the inputs can be discerned from the trained weights. </w:t>
             </w:r>
           </w:p>
         </w:tc>
@@ -3854,6 +3862,7 @@
                 <w:b w:val="0"/>
                 <w:bCs w:val="0"/>
               </w:rPr>
+              <w:lastRenderedPageBreak/>
               <w:t>Generalized Multi-variate Regression (GLM)</w:t>
             </w:r>
           </w:p>
@@ -3897,22 +3906,13 @@
               <w:cnfStyle w:val="000000000000" w:firstRow="0" w:lastRow="0" w:firstColumn="0" w:lastColumn="0" w:oddVBand="0" w:evenVBand="0" w:oddHBand="0" w:evenHBand="0" w:firstRowFirstColumn="0" w:firstRowLastColumn="0" w:lastRowFirstColumn="0" w:lastRowLastColumn="0"/>
             </w:pPr>
             <w:r>
-              <w:t xml:space="preserve">Y ~ </w:t>
-            </w:r>
-            <w:r>
-              <w:t>P</w:t>
+              <w:t>Y ~ P</w:t>
             </w:r>
             <w:r>
               <w:t xml:space="preserve"> </w:t>
             </w:r>
             <w:r>
-              <w:t xml:space="preserve">(µ; </w:t>
-            </w:r>
-            <w:r>
-              <w:t>θ</w:t>
-            </w:r>
-            <w:r>
-              <w:t>)</w:t>
+              <w:t>(µ; θ)</w:t>
             </w:r>
           </w:p>
           <w:p>
@@ -3940,16 +3940,7 @@
               <w:t>g</w:t>
             </w:r>
             <w:r>
-              <w:t>(</w:t>
-            </w:r>
-            <w:r>
-              <w:t>µ</w:t>
-            </w:r>
-            <w:r>
-              <w:t>)</w:t>
-            </w:r>
-            <w:r>
-              <w:t xml:space="preserve"> = Xβ</w:t>
+              <w:t>(µ) = Xβ</w:t>
             </w:r>
             <w:r>
               <w:br w:type="page"/>
@@ -4026,7 +4017,37 @@
               <w:t>an appropriate</w:t>
             </w:r>
             <w:r>
-              <w:t xml:space="preserve"> link function adds </w:t>
+              <w:t xml:space="preserve"> </w:t>
+            </w:r>
+            <w:r>
+              <w:rPr>
+                <w:i/>
+                <w:iCs/>
+              </w:rPr>
+              <w:t>link function</w:t>
+            </w:r>
+            <w:r>
+              <w:rPr>
+                <w:i/>
+                <w:iCs/>
+              </w:rPr>
+              <w:t xml:space="preserve"> </w:t>
+            </w:r>
+            <w:r>
+              <w:t>(</w:t>
+            </w:r>
+            <w:r>
+              <w:rPr>
+                <w:b/>
+                <w:bCs/>
+              </w:rPr>
+              <w:t>g</w:t>
+            </w:r>
+            <w:r>
+              <w:t>)</w:t>
+            </w:r>
+            <w:r>
+              <w:t xml:space="preserve"> adds </w:t>
             </w:r>
             <w:r>
               <w:t xml:space="preserve">that </w:t>
@@ -4281,7 +4302,17 @@
               <w:cnfStyle w:val="000000000000" w:firstRow="0" w:lastRow="0" w:firstColumn="0" w:lastColumn="0" w:oddVBand="0" w:evenVBand="0" w:oddHBand="0" w:evenHBand="0" w:firstRowFirstColumn="0" w:firstRowLastColumn="0" w:lastRowFirstColumn="0" w:lastRowLastColumn="0"/>
             </w:pPr>
             <w:r>
-              <w:t xml:space="preserve">Can recognize constraints with regularized penalty functions or the addition of a constraint layer. </w:t>
+              <w:t xml:space="preserve">Can recognize </w:t>
+            </w:r>
+            <w:r>
+              <w:rPr>
+                <w:i/>
+                <w:iCs/>
+              </w:rPr>
+              <w:t>constraints</w:t>
+            </w:r>
+            <w:r>
+              <w:t xml:space="preserve"> with regularized penalty functions or the addition of a constraint layer. </w:t>
             </w:r>
           </w:p>
         </w:tc>
@@ -4377,8 +4408,10 @@
               <w:cnfStyle w:val="000000100000" w:firstRow="0" w:lastRow="0" w:firstColumn="0" w:lastColumn="0" w:oddVBand="0" w:evenVBand="0" w:oddHBand="1" w:evenHBand="0" w:firstRowFirstColumn="0" w:firstRowLastColumn="0" w:lastRowFirstColumn="0" w:lastRowLastColumn="0"/>
             </w:pPr>
             <w:r>
-              <w:lastRenderedPageBreak/>
-              <w:t xml:space="preserve">Very new in regression applications </w:t>
+              <w:t>Very new in regression applications</w:t>
+            </w:r>
+            <w:r>
+              <w:t>.</w:t>
             </w:r>
           </w:p>
         </w:tc>
@@ -4395,7 +4428,6 @@
               <w:cnfStyle w:val="000000100000" w:firstRow="0" w:lastRow="0" w:firstColumn="0" w:lastColumn="0" w:oddVBand="0" w:evenVBand="0" w:oddHBand="1" w:evenHBand="0" w:firstRowFirstColumn="0" w:firstRowLastColumn="0" w:lastRowFirstColumn="0" w:lastRowLastColumn="0"/>
             </w:pPr>
             <w:r>
-              <w:lastRenderedPageBreak/>
               <w:t>Performance is coming to be on par with NNs</w:t>
             </w:r>
             <w:r>
@@ -4407,6 +4439,19 @@
     </w:tbl>
     <w:p/>
     <w:p>
+      <w:pPr>
+        <w:rPr>
+          <w:color w:val="C00000"/>
+        </w:rPr>
+      </w:pPr>
+      <w:r>
+        <w:rPr>
+          <w:color w:val="C00000"/>
+        </w:rPr>
+        <w:t>Explain the parameter settings for LM and GLM (Tweedie) and RF (mtry) and NN (the two types, one to optimize predictive capability and another to try out different loss functions)</w:t>
+      </w:r>
+    </w:p>
+    <w:p>
       <w:r>
         <w:t>Before training</w:t>
       </w:r>
@@ -4426,7 +4471,27 @@
         <w:t xml:space="preserve">? </w:t>
       </w:r>
       <w:r>
-        <w:t xml:space="preserve">Typical loss functions in hydrology are symmetric meaning they weight overestimation the same as underestimation of the same magnitude. In this study we show results for a range of symmetric and asymmetric loss functions that fit the different parts of the flow distribution differently (Table </w:t>
+        <w:t xml:space="preserve">Typical loss functions in hydrology are </w:t>
+      </w:r>
+      <w:r>
+        <w:rPr>
+          <w:b/>
+          <w:bCs/>
+        </w:rPr>
+        <w:t>symmetric</w:t>
+      </w:r>
+      <w:r>
+        <w:t xml:space="preserve"> meaning they weight overestimation the same as underestimation of the same magnitude. In this study we show results for a range of symmetric and </w:t>
+      </w:r>
+      <w:r>
+        <w:rPr>
+          <w:b/>
+          <w:bCs/>
+        </w:rPr>
+        <w:t>asymmetric</w:t>
+      </w:r>
+      <w:r>
+        <w:t xml:space="preserve"> loss functions that fit the different parts of the flow distribution differently (Table </w:t>
       </w:r>
       <w:r>
         <w:t>3</w:t>
@@ -4709,6 +4774,7 @@
                 <w:b w:val="0"/>
                 <w:bCs w:val="0"/>
               </w:rPr>
+              <w:lastRenderedPageBreak/>
               <w:t>Symmetric</w:t>
             </w:r>
           </w:p>
@@ -4881,10 +4947,7 @@
               <w:t>center</w:t>
             </w:r>
             <w:r>
-              <w:t xml:space="preserve"> </w:t>
-            </w:r>
-            <w:r>
-              <w:t>depending on specified weights</w:t>
+              <w:t xml:space="preserve"> depending on specified weights</w:t>
             </w:r>
             <w:r>
               <w:t>.</w:t>
@@ -5035,11 +5098,9 @@
             <w:pPr>
               <w:cnfStyle w:val="000000100000" w:firstRow="0" w:lastRow="0" w:firstColumn="0" w:lastColumn="0" w:oddVBand="0" w:evenVBand="0" w:oddHBand="1" w:evenHBand="0" w:firstRowFirstColumn="0" w:firstRowLastColumn="0" w:lastRowFirstColumn="0" w:lastRowLastColumn="0"/>
             </w:pPr>
-            <w:proofErr w:type="spellStart"/>
             <w:r>
               <w:t>Resubstitution</w:t>
             </w:r>
-            <w:proofErr w:type="spellEnd"/>
             <w:r>
               <w:t xml:space="preserve"> </w:t>
             </w:r>
@@ -5115,15 +5176,7 @@
               <w:cnfStyle w:val="000000000000" w:firstRow="0" w:lastRow="0" w:firstColumn="0" w:lastColumn="0" w:oddVBand="0" w:evenVBand="0" w:oddHBand="0" w:evenHBand="0" w:firstRowFirstColumn="0" w:firstRowLastColumn="0" w:lastRowFirstColumn="0" w:lastRowLastColumn="0"/>
             </w:pPr>
             <w:r>
-              <w:t xml:space="preserve">The data is split into k folds and in each iteration </w:t>
-            </w:r>
-            <w:proofErr w:type="gramStart"/>
-            <w:r>
-              <w:t>one fold</w:t>
-            </w:r>
-            <w:proofErr w:type="gramEnd"/>
-            <w:r>
-              <w:t xml:space="preserve"> is held out as test set. The process is repeated for each fold. </w:t>
+              <w:t xml:space="preserve">The data is split into k folds and in each iteration one fold is held out as test set. The process is repeated for each fold. </w:t>
             </w:r>
           </w:p>
         </w:tc>
@@ -5257,15 +5310,7 @@
               <w:t>th</w:t>
             </w:r>
             <w:r>
-              <w:t xml:space="preserve"> of the basins (3 or 4) </w:t>
-            </w:r>
-            <w:proofErr w:type="gramStart"/>
-            <w:r>
-              <w:t>are</w:t>
-            </w:r>
-            <w:proofErr w:type="gramEnd"/>
-            <w:r>
-              <w:t xml:space="preserve"> held out and the other basins become the training set. The process is repeated for each fold.</w:t>
+              <w:t xml:space="preserve"> of the basins (3 or 4) are held out and the other basins become the training set. The process is repeated for each fold.</w:t>
             </w:r>
           </w:p>
         </w:tc>
@@ -5421,7 +5466,21 @@
           <w:sz w:val="20"/>
           <w:szCs w:val="20"/>
         </w:rPr>
-        <w:t xml:space="preserve">ut can </w:t>
+        <w:t>ut</w:t>
+      </w:r>
+      <w:r>
+        <w:rPr>
+          <w:sz w:val="20"/>
+          <w:szCs w:val="20"/>
+        </w:rPr>
+        <w:t xml:space="preserve"> (LHO)</w:t>
+      </w:r>
+      <w:r>
+        <w:rPr>
+          <w:sz w:val="20"/>
+          <w:szCs w:val="20"/>
+        </w:rPr>
+        <w:t xml:space="preserve"> can </w:t>
       </w:r>
       <w:r>
         <w:rPr>
@@ -5483,7 +5542,13 @@
         <w:t>2</w:t>
       </w:r>
       <w:r>
-        <w:t>, coefficient of determination, is a single-parameter indicat</w:t>
+        <w:t xml:space="preserve">, </w:t>
+      </w:r>
+      <w:r>
+        <w:t>coefficient of determination</w:t>
+      </w:r>
+      <w:r>
+        <w:t>, is a single-parameter indicat</w:t>
       </w:r>
       <w:r>
         <w:t xml:space="preserve">or of the discrepancy between observed and predicted values (Equation 1). However, </w:t>
@@ -5498,7 +5563,17 @@
         <w:t>2</w:t>
       </w:r>
       <w:r>
-        <w:t xml:space="preserve"> is insensitive to additive and proportional di</w:t>
+        <w:t xml:space="preserve"> is </w:t>
+      </w:r>
+      <w:r>
+        <w:rPr>
+          <w:i/>
+          <w:iCs/>
+        </w:rPr>
+        <w:t>insensitive</w:t>
+      </w:r>
+      <w:r>
+        <w:t xml:space="preserve"> to additive and proportional di</w:t>
       </w:r>
       <w:r>
         <w:t>ff</w:t>
@@ -5719,7 +5794,6 @@
     </w:p>
     <w:p>
       <w:r>
-        <w:lastRenderedPageBreak/>
         <w:t>Therefore, for a proper model assessment, it is recommended that the slope of the</w:t>
       </w:r>
       <w:r>
@@ -5753,39 +5827,39 @@
         <w:keepNext/>
         <w:rPr>
           <w:color w:val="auto"/>
-          <w:sz w:val="20"/>
-          <w:szCs w:val="20"/>
+          <w:sz w:val="22"/>
+          <w:szCs w:val="22"/>
         </w:rPr>
       </w:pPr>
       <w:r>
         <w:rPr>
           <w:color w:val="auto"/>
-          <w:sz w:val="20"/>
-          <w:szCs w:val="20"/>
+          <w:sz w:val="22"/>
+          <w:szCs w:val="22"/>
         </w:rPr>
         <w:t xml:space="preserve">Equation </w:t>
       </w:r>
       <w:r>
         <w:rPr>
           <w:color w:val="auto"/>
-          <w:sz w:val="20"/>
-          <w:szCs w:val="20"/>
+          <w:sz w:val="22"/>
+          <w:szCs w:val="22"/>
         </w:rPr>
         <w:fldChar w:fldCharType="begin"/>
       </w:r>
       <w:r>
         <w:rPr>
           <w:color w:val="auto"/>
-          <w:sz w:val="20"/>
-          <w:szCs w:val="20"/>
+          <w:sz w:val="22"/>
+          <w:szCs w:val="22"/>
         </w:rPr>
         <w:instrText xml:space="preserve"> SEQ Equation \* ARABIC </w:instrText>
       </w:r>
       <w:r>
         <w:rPr>
           <w:color w:val="auto"/>
-          <w:sz w:val="20"/>
-          <w:szCs w:val="20"/>
+          <w:sz w:val="22"/>
+          <w:szCs w:val="22"/>
         </w:rPr>
         <w:fldChar w:fldCharType="separate"/>
       </w:r>
@@ -5793,16 +5867,16 @@
         <w:rPr>
           <w:noProof/>
           <w:color w:val="auto"/>
-          <w:sz w:val="20"/>
-          <w:szCs w:val="20"/>
+          <w:sz w:val="22"/>
+          <w:szCs w:val="22"/>
         </w:rPr>
         <w:t>1</w:t>
       </w:r>
       <w:r>
         <w:rPr>
           <w:color w:val="auto"/>
-          <w:sz w:val="20"/>
-          <w:szCs w:val="20"/>
+          <w:sz w:val="22"/>
+          <w:szCs w:val="22"/>
         </w:rPr>
         <w:fldChar w:fldCharType="end"/>
       </w:r>
@@ -6511,39 +6585,39 @@
         <w:keepNext/>
         <w:rPr>
           <w:color w:val="auto"/>
-          <w:sz w:val="20"/>
-          <w:szCs w:val="20"/>
+          <w:sz w:val="22"/>
+          <w:szCs w:val="22"/>
         </w:rPr>
       </w:pPr>
       <w:r>
         <w:rPr>
           <w:color w:val="auto"/>
-          <w:sz w:val="20"/>
-          <w:szCs w:val="20"/>
+          <w:sz w:val="22"/>
+          <w:szCs w:val="22"/>
         </w:rPr>
         <w:t xml:space="preserve">Equation </w:t>
       </w:r>
       <w:r>
         <w:rPr>
           <w:color w:val="auto"/>
-          <w:sz w:val="20"/>
-          <w:szCs w:val="20"/>
+          <w:sz w:val="22"/>
+          <w:szCs w:val="22"/>
         </w:rPr>
         <w:fldChar w:fldCharType="begin"/>
       </w:r>
       <w:r>
         <w:rPr>
           <w:color w:val="auto"/>
-          <w:sz w:val="20"/>
-          <w:szCs w:val="20"/>
+          <w:sz w:val="22"/>
+          <w:szCs w:val="22"/>
         </w:rPr>
         <w:instrText xml:space="preserve"> SEQ Equation \* ARABIC </w:instrText>
       </w:r>
       <w:r>
         <w:rPr>
           <w:color w:val="auto"/>
-          <w:sz w:val="20"/>
-          <w:szCs w:val="20"/>
+          <w:sz w:val="22"/>
+          <w:szCs w:val="22"/>
         </w:rPr>
         <w:fldChar w:fldCharType="separate"/>
       </w:r>
@@ -6551,16 +6625,16 @@
         <w:rPr>
           <w:noProof/>
           <w:color w:val="auto"/>
-          <w:sz w:val="20"/>
-          <w:szCs w:val="20"/>
+          <w:sz w:val="22"/>
+          <w:szCs w:val="22"/>
         </w:rPr>
         <w:t>2</w:t>
       </w:r>
       <w:r>
         <w:rPr>
           <w:color w:val="auto"/>
-          <w:sz w:val="20"/>
-          <w:szCs w:val="20"/>
+          <w:sz w:val="22"/>
+          <w:szCs w:val="22"/>
         </w:rPr>
         <w:fldChar w:fldCharType="end"/>
       </w:r>
@@ -6754,6 +6828,7 @@
     </w:p>
     <w:p>
       <w:r>
+        <w:lastRenderedPageBreak/>
         <w:t>Given a large dataset,</w:t>
       </w:r>
       <w:r>
@@ -6802,21 +6877,19 @@
         <w:t xml:space="preserve"> </w:t>
       </w:r>
       <w:r>
-        <w:rPr>
-          <w:color w:val="FF0000"/>
-        </w:rPr>
-        <w:t>x, y, z, d</w:t>
-      </w:r>
-      <w:r>
-        <w:t xml:space="preserve">, for the models in order of increasing complexity: LM, GLM, RF, and NN. In all models, the test set error is lower for smaller block/fold sizes; in other words, random resampling methods (e.g., </w:t>
-      </w:r>
-      <w:proofErr w:type="gramStart"/>
-      <w:r>
-        <w:t>10 fold</w:t>
-      </w:r>
-      <w:proofErr w:type="gramEnd"/>
-      <w:r>
-        <w:t>) underestimate model error as compared to blocked methods (e.g., LOGO).</w:t>
+        <w:t>0</w:t>
+      </w:r>
+      <w:r>
+        <w:t xml:space="preserve">, </w:t>
+      </w:r>
+      <w:r>
+        <w:t>0, 0.41, 0.51</w:t>
+      </w:r>
+      <w:r>
+        <w:t xml:space="preserve">, </w:t>
+      </w:r>
+      <w:r>
+        <w:t>for the models in order of increasing complexity: LM, GLM, RF, and NN. In all models, the test set error is lower for smaller block/fold sizes; in other words, random resampling methods (e.g., 10 fold) underestimate model error as compared to blocked methods (e.g., LOGO).</w:t>
       </w:r>
     </w:p>
     <w:p>
@@ -6842,7 +6915,7 @@
                     </pic:cNvPicPr>
                   </pic:nvPicPr>
                   <pic:blipFill>
-                    <a:blip r:embed="rId12" cstate="print">
+                    <a:blip r:embed="rId13" cstate="print">
                       <a:extLst>
                         <a:ext uri="{28A0092B-C50C-407E-A947-70E740481C1C}">
                           <a14:useLocalDpi xmlns:a14="http://schemas.microsoft.com/office/drawing/2010/main" val="0"/>
@@ -6907,7 +6980,6 @@
     </w:p>
     <w:p>
       <w:r>
-        <w:lastRenderedPageBreak/>
         <w:t>The predicted vs. observed plot confirms the goodness-of-fit results in the best model—the NN. The predictions of a perfect model would fall along the 1:1 line; however, i</w:t>
       </w:r>
       <w:r>
@@ -6988,19 +7060,13 @@
         <w:rPr>
           <w:rFonts w:eastAsiaTheme="minorEastAsia"/>
         </w:rPr>
-        <w:t>).</w:t>
+        <w:t xml:space="preserve">). The plot also shows some potential </w:t>
       </w:r>
       <w:r>
         <w:rPr>
           <w:rFonts w:eastAsiaTheme="minorEastAsia"/>
-        </w:rPr>
-        <w:t xml:space="preserve"> The plot also shows some potential </w:t>
-      </w:r>
-      <w:r>
-        <w:rPr>
-          <w:rFonts w:eastAsiaTheme="minorEastAsia"/>
-          <w:i/>
-          <w:iCs/>
+          <w:b/>
+          <w:bCs/>
         </w:rPr>
         <w:t>high leverage</w:t>
       </w:r>
@@ -7016,6 +7082,7 @@
         <w:rPr>
           <w:noProof/>
         </w:rPr>
+        <w:lastRenderedPageBreak/>
         <w:drawing>
           <wp:inline distT="0" distB="0" distL="0" distR="0" wp14:anchorId="2C6C061D" wp14:editId="24F5B56D">
             <wp:extent cx="5943599" cy="7315200"/>
@@ -7029,90 +7096,6 @@
                 <pic:pic xmlns:pic="http://schemas.openxmlformats.org/drawingml/2006/picture">
                   <pic:nvPicPr>
                     <pic:cNvPr id="7" name="Picture 7"/>
-                    <pic:cNvPicPr>
-                      <a:picLocks noChangeAspect="1" noChangeArrowheads="1"/>
-                    </pic:cNvPicPr>
-                  </pic:nvPicPr>
-                  <pic:blipFill>
-                    <a:blip r:embed="rId13" cstate="print">
-                      <a:extLst>
-                        <a:ext uri="{28A0092B-C50C-407E-A947-70E740481C1C}">
-                          <a14:useLocalDpi xmlns:a14="http://schemas.microsoft.com/office/drawing/2010/main" val="0"/>
-                        </a:ext>
-                      </a:extLst>
-                    </a:blip>
-                    <a:stretch>
-                      <a:fillRect/>
-                    </a:stretch>
-                  </pic:blipFill>
-                  <pic:spPr bwMode="auto">
-                    <a:xfrm>
-                      <a:off x="0" y="0"/>
-                      <a:ext cx="5943599" cy="7315200"/>
-                    </a:xfrm>
-                    <a:prstGeom prst="rect">
-                      <a:avLst/>
-                    </a:prstGeom>
-                    <a:noFill/>
-                    <a:ln>
-                      <a:noFill/>
-                    </a:ln>
-                  </pic:spPr>
-                </pic:pic>
-              </a:graphicData>
-            </a:graphic>
-          </wp:inline>
-        </w:drawing>
-      </w:r>
-    </w:p>
-    <w:p>
-      <w:r>
-        <w:lastRenderedPageBreak/>
-        <w:t xml:space="preserve">Figure </w:t>
-      </w:r>
-      <w:r>
-        <w:t>4</w:t>
-      </w:r>
-      <w:r>
-        <w:t xml:space="preserve">. Predicted vs. observed for </w:t>
-      </w:r>
-      <w:r>
-        <w:t xml:space="preserve">NN </w:t>
-      </w:r>
-      <w:r>
-        <w:t>models trained on MSE loss with various resampling strategies. Points on the plot come from the test sets only.</w:t>
-      </w:r>
-      <w:r>
-        <w:t xml:space="preserve"> The LOGO method is the most appropriate resampling strategy for the PUB problem and reports a R</w:t>
-      </w:r>
-      <w:r>
-        <w:rPr>
-          <w:vertAlign w:val="superscript"/>
-        </w:rPr>
-        <w:t>2</w:t>
-      </w:r>
-      <w:r>
-        <w:t xml:space="preserve"> of 0.7 with a small bias. </w:t>
-      </w:r>
-    </w:p>
-    <w:p>
-      <w:r>
-        <w:rPr>
-          <w:noProof/>
-        </w:rPr>
-        <w:drawing>
-          <wp:inline distT="0" distB="0" distL="0" distR="0" wp14:anchorId="3D40BBB8" wp14:editId="028B349A">
-            <wp:extent cx="5943599" cy="7315200"/>
-            <wp:effectExtent l="0" t="0" r="635" b="0"/>
-            <wp:docPr id="13" name="Picture 13"/>
-            <wp:cNvGraphicFramePr>
-              <a:graphicFrameLocks xmlns:a="http://schemas.openxmlformats.org/drawingml/2006/main" noChangeAspect="1"/>
-            </wp:cNvGraphicFramePr>
-            <a:graphic xmlns:a="http://schemas.openxmlformats.org/drawingml/2006/main">
-              <a:graphicData uri="http://schemas.openxmlformats.org/drawingml/2006/picture">
-                <pic:pic xmlns:pic="http://schemas.openxmlformats.org/drawingml/2006/picture">
-                  <pic:nvPicPr>
-                    <pic:cNvPr id="13" name="Picture 13"/>
                     <pic:cNvPicPr>
                       <a:picLocks noChangeAspect="1" noChangeArrowheads="1"/>
                     </pic:cNvPicPr>
@@ -7150,17 +7133,34 @@
       </w:r>
     </w:p>
     <w:p>
-      <w:pPr>
-        <w:jc w:val="center"/>
-      </w:pPr>
-      <w:r>
-        <w:t>Figure 9. Time series results for the four model types zoomed in to first year for SJF.</w:t>
+      <w:r>
+        <w:t xml:space="preserve">Figure </w:t>
+      </w:r>
+      <w:r>
+        <w:t>4</w:t>
+      </w:r>
+      <w:r>
+        <w:t xml:space="preserve">. Predicted vs. observed for </w:t>
+      </w:r>
+      <w:r>
+        <w:t xml:space="preserve">NN </w:t>
+      </w:r>
+      <w:r>
+        <w:t>models trained on MSE loss with various resampling strategies. Points on the plot come from the test sets only.</w:t>
+      </w:r>
+      <w:r>
+        <w:t xml:space="preserve"> The LOGO method is the most appropriate resampling strategy for the PUB problem and reports a R</w:t>
+      </w:r>
+      <w:r>
+        <w:rPr>
+          <w:vertAlign w:val="superscript"/>
+        </w:rPr>
+        <w:t>2</w:t>
+      </w:r>
+      <w:r>
+        <w:t xml:space="preserve"> of 0.7 with a small bias. </w:t>
       </w:r>
     </w:p>
-    <w:p/>
-    <w:p/>
-    <w:p/>
-    <w:p/>
     <w:p>
       <w:r>
         <w:rPr>
@@ -7168,10 +7168,10 @@
         </w:rPr>
         <w:lastRenderedPageBreak/>
         <w:drawing>
-          <wp:inline distT="0" distB="0" distL="0" distR="0" wp14:anchorId="65AF487C" wp14:editId="56B9F31A">
+          <wp:inline distT="0" distB="0" distL="0" distR="0" wp14:anchorId="3D40BBB8" wp14:editId="028B349A">
             <wp:extent cx="5943599" cy="7315200"/>
             <wp:effectExtent l="0" t="0" r="635" b="0"/>
-            <wp:docPr id="3" name="Picture 3"/>
+            <wp:docPr id="13" name="Picture 13"/>
             <wp:cNvGraphicFramePr>
               <a:graphicFrameLocks xmlns:a="http://schemas.openxmlformats.org/drawingml/2006/main" noChangeAspect="1"/>
             </wp:cNvGraphicFramePr>
@@ -7179,7 +7179,7 @@
               <a:graphicData uri="http://schemas.openxmlformats.org/drawingml/2006/picture">
                 <pic:pic xmlns:pic="http://schemas.openxmlformats.org/drawingml/2006/picture">
                   <pic:nvPicPr>
-                    <pic:cNvPr id="3" name="Picture 3"/>
+                    <pic:cNvPr id="13" name="Picture 13"/>
                     <pic:cNvPicPr>
                       <a:picLocks noChangeAspect="1" noChangeArrowheads="1"/>
                     </pic:cNvPicPr>
@@ -7221,89 +7221,38 @@
         <w:jc w:val="center"/>
       </w:pPr>
       <w:r>
-        <w:t xml:space="preserve">Figure </w:t>
-      </w:r>
-      <w:r>
-        <w:t>5</w:t>
-      </w:r>
-      <w:r>
-        <w:t>.</w:t>
-      </w:r>
-      <w:r>
-        <w:t xml:space="preserve"> </w:t>
-      </w:r>
-      <w:r>
-        <w:t>P</w:t>
-      </w:r>
-      <w:r>
-        <w:t xml:space="preserve">redicted vs observed </w:t>
-      </w:r>
-      <w:r>
-        <w:t>plot</w:t>
-      </w:r>
-      <w:r>
-        <w:t xml:space="preserve"> for</w:t>
-      </w:r>
-      <w:r>
-        <w:t xml:space="preserve"> NN</w:t>
-      </w:r>
-      <w:r>
-        <w:t xml:space="preserve"> models trained with the LOGO cross validation sampling with various loss functions.</w:t>
-      </w:r>
-      <w:r>
-        <w:t xml:space="preserve"> </w:t>
-      </w:r>
-      <w:r>
-        <w:t>There is very little difference</w:t>
-      </w:r>
-      <w:r>
-        <w:t xml:space="preserve"> </w:t>
-      </w:r>
-      <w:r>
-        <w:t>observed between the MSE, LOGCOSH and</w:t>
-      </w:r>
-      <w:r>
-        <w:t xml:space="preserve"> </w:t>
-      </w:r>
-      <w:r>
-        <w:t>MAE methods. The MSPE greatly</w:t>
-      </w:r>
-      <w:r>
-        <w:t xml:space="preserve"> </w:t>
-      </w:r>
-      <w:r>
-        <w:t>underpredicts observations. The WLSE and LINEXE loss functions generally underpredict</w:t>
-      </w:r>
-      <w:r>
-        <w:t xml:space="preserve"> </w:t>
-      </w:r>
-      <w:r>
-        <w:t xml:space="preserve">the largest </w:t>
-      </w:r>
-      <w:r>
-        <w:t>fl</w:t>
-      </w:r>
-      <w:r>
-        <w:t xml:space="preserve">oods but overpredict lower </w:t>
-      </w:r>
-      <w:r>
-        <w:t>fl</w:t>
-      </w:r>
-      <w:r>
-        <w:t>ood values.</w:t>
+        <w:t xml:space="preserve">Figure 9. </w:t>
+      </w:r>
+      <w:r>
+        <w:t>Partial t</w:t>
+      </w:r>
+      <w:r>
+        <w:t>ime series results for</w:t>
+      </w:r>
+      <w:r>
+        <w:t xml:space="preserve"> the different model types when</w:t>
+      </w:r>
+      <w:r>
+        <w:t xml:space="preserve"> the </w:t>
+      </w:r>
+      <w:r>
+        <w:t xml:space="preserve">SJF basin is test set. Only showing the first year of record, the NN model (in green) comes closest to accurately predicting the observations (in black). </w:t>
       </w:r>
     </w:p>
+    <w:p/>
+    <w:p/>
+    <w:p/>
+    <w:p/>
     <w:p>
       <w:r>
         <w:rPr>
           <w:noProof/>
         </w:rPr>
-        <w:lastRenderedPageBreak/>
         <w:drawing>
-          <wp:inline distT="0" distB="0" distL="0" distR="0" wp14:anchorId="2B26272C" wp14:editId="06D9B0E0">
+          <wp:inline distT="0" distB="0" distL="0" distR="0" wp14:anchorId="65AF487C" wp14:editId="56B9F31A">
             <wp:extent cx="5943599" cy="7315200"/>
             <wp:effectExtent l="0" t="0" r="635" b="0"/>
-            <wp:docPr id="12" name="Picture 12"/>
+            <wp:docPr id="3" name="Picture 3"/>
             <wp:cNvGraphicFramePr>
               <a:graphicFrameLocks xmlns:a="http://schemas.openxmlformats.org/drawingml/2006/main" noChangeAspect="1"/>
             </wp:cNvGraphicFramePr>
@@ -7311,7 +7260,7 @@
               <a:graphicData uri="http://schemas.openxmlformats.org/drawingml/2006/picture">
                 <pic:pic xmlns:pic="http://schemas.openxmlformats.org/drawingml/2006/picture">
                   <pic:nvPicPr>
-                    <pic:cNvPr id="12" name="Picture 12"/>
+                    <pic:cNvPr id="3" name="Picture 3"/>
                     <pic:cNvPicPr>
                       <a:picLocks noChangeAspect="1" noChangeArrowheads="1"/>
                     </pic:cNvPicPr>
@@ -7353,64 +7302,125 @@
         <w:jc w:val="center"/>
       </w:pPr>
       <w:r>
-        <w:t>Figure 10. Time series results for the various loss functions for SJF zoomed into first year.</w:t>
+        <w:lastRenderedPageBreak/>
+        <w:t xml:space="preserve">Figure </w:t>
+      </w:r>
+      <w:r>
+        <w:t>5</w:t>
+      </w:r>
+      <w:r>
+        <w:t>.</w:t>
+      </w:r>
+      <w:r>
+        <w:t xml:space="preserve"> </w:t>
+      </w:r>
+      <w:r>
+        <w:t>P</w:t>
+      </w:r>
+      <w:r>
+        <w:t xml:space="preserve">redicted vs observed </w:t>
+      </w:r>
+      <w:r>
+        <w:t>plot</w:t>
+      </w:r>
+      <w:r>
+        <w:t xml:space="preserve"> for</w:t>
+      </w:r>
+      <w:r>
+        <w:t xml:space="preserve"> NN</w:t>
+      </w:r>
+      <w:r>
+        <w:t xml:space="preserve"> models trained with the LOGO cross validation sampling with various loss functions.</w:t>
+      </w:r>
+      <w:r>
+        <w:t xml:space="preserve"> There is very little difference observed between the MSE, LOGCOSH and MAE methods. The MSPE greatly underpredicts observations. The WLSE and LINEXE loss functions generally underpredict the largest floods but overpredict lower flood values.</w:t>
       </w:r>
     </w:p>
     <w:p>
+      <w:r>
+        <w:rPr>
+          <w:noProof/>
+        </w:rPr>
+        <w:drawing>
+          <wp:inline distT="0" distB="0" distL="0" distR="0" wp14:anchorId="2B26272C" wp14:editId="06D9B0E0">
+            <wp:extent cx="5943599" cy="7315200"/>
+            <wp:effectExtent l="0" t="0" r="635" b="0"/>
+            <wp:docPr id="12" name="Picture 12"/>
+            <wp:cNvGraphicFramePr>
+              <a:graphicFrameLocks xmlns:a="http://schemas.openxmlformats.org/drawingml/2006/main" noChangeAspect="1"/>
+            </wp:cNvGraphicFramePr>
+            <a:graphic xmlns:a="http://schemas.openxmlformats.org/drawingml/2006/main">
+              <a:graphicData uri="http://schemas.openxmlformats.org/drawingml/2006/picture">
+                <pic:pic xmlns:pic="http://schemas.openxmlformats.org/drawingml/2006/picture">
+                  <pic:nvPicPr>
+                    <pic:cNvPr id="12" name="Picture 12"/>
+                    <pic:cNvPicPr>
+                      <a:picLocks noChangeAspect="1" noChangeArrowheads="1"/>
+                    </pic:cNvPicPr>
+                  </pic:nvPicPr>
+                  <pic:blipFill>
+                    <a:blip r:embed="rId17" cstate="print">
+                      <a:extLst>
+                        <a:ext uri="{28A0092B-C50C-407E-A947-70E740481C1C}">
+                          <a14:useLocalDpi xmlns:a14="http://schemas.microsoft.com/office/drawing/2010/main" val="0"/>
+                        </a:ext>
+                      </a:extLst>
+                    </a:blip>
+                    <a:stretch>
+                      <a:fillRect/>
+                    </a:stretch>
+                  </pic:blipFill>
+                  <pic:spPr bwMode="auto">
+                    <a:xfrm>
+                      <a:off x="0" y="0"/>
+                      <a:ext cx="5943599" cy="7315200"/>
+                    </a:xfrm>
+                    <a:prstGeom prst="rect">
+                      <a:avLst/>
+                    </a:prstGeom>
+                    <a:noFill/>
+                    <a:ln>
+                      <a:noFill/>
+                    </a:ln>
+                  </pic:spPr>
+                </pic:pic>
+              </a:graphicData>
+            </a:graphic>
+          </wp:inline>
+        </w:drawing>
+      </w:r>
+    </w:p>
+    <w:p>
       <w:pPr>
         <w:jc w:val="center"/>
       </w:pPr>
+      <w:r>
+        <w:lastRenderedPageBreak/>
+        <w:t xml:space="preserve">Figure 10. </w:t>
+      </w:r>
+      <w:r>
+        <w:t>Partial t</w:t>
+      </w:r>
+      <w:r>
+        <w:t xml:space="preserve">ime series results for the various loss functions </w:t>
+      </w:r>
+      <w:r>
+        <w:t>when</w:t>
+      </w:r>
+      <w:r>
+        <w:t xml:space="preserve"> SJF</w:t>
+      </w:r>
+      <w:r>
+        <w:t xml:space="preserve"> basin is the test set.</w:t>
+      </w:r>
+      <w:r>
+        <w:t xml:space="preserve"> </w:t>
+      </w:r>
     </w:p>
     <w:p/>
     <w:p>
       <w:r>
-        <w:lastRenderedPageBreak/>
-        <w:t xml:space="preserve">Results for the various loss functions show that the </w:t>
-      </w:r>
-      <w:r>
-        <w:t xml:space="preserve">MSE, LOGCOSH and MAE </w:t>
-      </w:r>
-      <w:r>
-        <w:t>(</w:t>
-      </w:r>
-      <w:r>
-        <w:t>symmetric loss functions</w:t>
-      </w:r>
-      <w:r>
-        <w:t>)</w:t>
-      </w:r>
-      <w:r>
-        <w:t xml:space="preserve"> try to fit to a measure of center (either mean, median, or somewhere in between). WLSE and LINEXE </w:t>
-      </w:r>
-      <w:r>
-        <w:t>(</w:t>
-      </w:r>
-      <w:r>
-        <w:t>asymmetric losses</w:t>
-      </w:r>
-      <w:r>
-        <w:t>)</w:t>
-      </w:r>
-      <w:r>
-        <w:t xml:space="preserve"> try to fit the tails of the distribution</w:t>
-      </w:r>
-      <w:r>
-        <w:t xml:space="preserve"> to the degree dictated by its parameters</w:t>
-      </w:r>
-      <w:r>
-        <w:t>.</w:t>
-      </w:r>
-      <w:r>
-        <w:t xml:space="preserve"> As expected, t</w:t>
-      </w:r>
-      <w:r>
-        <w:t xml:space="preserve">he MSE </w:t>
-      </w:r>
-      <w:r>
-        <w:t xml:space="preserve">loss </w:t>
-      </w:r>
-      <w:r>
-        <w:t>perform the best in the bR</w:t>
+        <w:t>Results for the various loss functions show that the MSE, LOGCOSH and MAE (symmetric loss functions) try to fit to a measure of center (either mean, median, or somewhere in between). WLSE and LINEXE (asymmetric losses) try to fit the tails of the distribution to the degree dictated by its parameters. As expected, the MSE loss perform the best in the bR</w:t>
       </w:r>
       <w:r>
         <w:rPr>
@@ -7446,19 +7456,24 @@
         <w:t>calculating similar squared errors.</w:t>
       </w:r>
       <w:r>
-        <w:t xml:space="preserve"> The spatial distribution of the bR</w:t>
-      </w:r>
-      <w:r>
-        <w:rPr>
-          <w:vertAlign w:val="superscript"/>
-        </w:rPr>
-        <w:t xml:space="preserve">2 </w:t>
-      </w:r>
-      <w:r>
-        <w:t xml:space="preserve">appears random, which otherwise would have indicated important variables missing from the model (Figure 6). </w:t>
+        <w:t xml:space="preserve"> </w:t>
       </w:r>
     </w:p>
     <w:p>
+      <w:r>
+        <w:t>The spatial distribution of the bR</w:t>
+      </w:r>
+      <w:r>
+        <w:rPr>
+          <w:vertAlign w:val="superscript"/>
+        </w:rPr>
+        <w:t xml:space="preserve">2 </w:t>
+      </w:r>
+      <w:r>
+        <w:t xml:space="preserve">appears random, which otherwise would have indicated important variables missing from the model (Figure 6). </w:t>
+      </w:r>
+    </w:p>
+    <w:p>
       <w:pPr>
         <w:jc w:val="center"/>
       </w:pPr>
@@ -7467,9 +7482,9 @@
           <w:noProof/>
         </w:rPr>
         <w:drawing>
-          <wp:inline distT="0" distB="0" distL="0" distR="0" wp14:anchorId="54D6EE2C" wp14:editId="610C6AE0">
-            <wp:extent cx="2159000" cy="2470150"/>
-            <wp:effectExtent l="0" t="0" r="0" b="6350"/>
+          <wp:inline distT="0" distB="0" distL="0" distR="0" wp14:anchorId="54D6EE2C" wp14:editId="4AD792CF">
+            <wp:extent cx="2698750" cy="3087688"/>
+            <wp:effectExtent l="0" t="0" r="6350" b="0"/>
             <wp:docPr id="4" name="Picture 4"/>
             <wp:cNvGraphicFramePr>
               <a:graphicFrameLocks xmlns:a="http://schemas.openxmlformats.org/drawingml/2006/main" noChangeAspect="1"/>
@@ -7484,7 +7499,7 @@
                     </pic:cNvPicPr>
                   </pic:nvPicPr>
                   <pic:blipFill>
-                    <a:blip r:embed="rId17" cstate="print">
+                    <a:blip r:embed="rId18" cstate="print">
                       <a:extLst>
                         <a:ext uri="{28A0092B-C50C-407E-A947-70E740481C1C}">
                           <a14:useLocalDpi xmlns:a14="http://schemas.microsoft.com/office/drawing/2010/main" val="0"/>
@@ -7499,7 +7514,7 @@
                   <pic:spPr bwMode="auto">
                     <a:xfrm>
                       <a:off x="0" y="0"/>
-                      <a:ext cx="2159000" cy="2470150"/>
+                      <a:ext cx="2701518" cy="3090855"/>
                     </a:xfrm>
                     <a:prstGeom prst="rect">
                       <a:avLst/>
@@ -7567,6 +7582,7 @@
         <w:rPr>
           <w:noProof/>
         </w:rPr>
+        <w:lastRenderedPageBreak/>
         <w:drawing>
           <wp:inline distT="0" distB="0" distL="0" distR="0" wp14:anchorId="49116188" wp14:editId="714E4644">
             <wp:extent cx="5943600" cy="3657599"/>
@@ -7580,142 +7596,6 @@
                 <pic:pic xmlns:pic="http://schemas.openxmlformats.org/drawingml/2006/picture">
                   <pic:nvPicPr>
                     <pic:cNvPr id="5" name="Picture 5"/>
-                    <pic:cNvPicPr>
-                      <a:picLocks noChangeAspect="1" noChangeArrowheads="1"/>
-                    </pic:cNvPicPr>
-                  </pic:nvPicPr>
-                  <pic:blipFill>
-                    <a:blip r:embed="rId18" cstate="print">
-                      <a:extLst>
-                        <a:ext uri="{28A0092B-C50C-407E-A947-70E740481C1C}">
-                          <a14:useLocalDpi xmlns:a14="http://schemas.microsoft.com/office/drawing/2010/main" val="0"/>
-                        </a:ext>
-                      </a:extLst>
-                    </a:blip>
-                    <a:stretch>
-                      <a:fillRect/>
-                    </a:stretch>
-                  </pic:blipFill>
-                  <pic:spPr bwMode="auto">
-                    <a:xfrm>
-                      <a:off x="0" y="0"/>
-                      <a:ext cx="5943600" cy="3657599"/>
-                    </a:xfrm>
-                    <a:prstGeom prst="rect">
-                      <a:avLst/>
-                    </a:prstGeom>
-                    <a:noFill/>
-                    <a:ln>
-                      <a:noFill/>
-                    </a:ln>
-                  </pic:spPr>
-                </pic:pic>
-              </a:graphicData>
-            </a:graphic>
-          </wp:inline>
-        </w:drawing>
-      </w:r>
-    </w:p>
-    <w:p>
-      <w:pPr>
-        <w:jc w:val="center"/>
-      </w:pPr>
-      <w:r>
-        <w:t xml:space="preserve">Figure </w:t>
-      </w:r>
-      <w:r>
-        <w:t>7</w:t>
-      </w:r>
-      <w:r>
-        <w:t xml:space="preserve">. </w:t>
-      </w:r>
-      <w:r>
-        <w:t>bR</w:t>
-      </w:r>
-      <w:r>
-        <w:rPr>
-          <w:vertAlign w:val="superscript"/>
-        </w:rPr>
-        <w:t>2</w:t>
-      </w:r>
-      <w:r>
-        <w:t xml:space="preserve"> by basins </w:t>
-      </w:r>
-      <w:r>
-        <w:t xml:space="preserve">for </w:t>
-      </w:r>
-      <w:r>
-        <w:t xml:space="preserve">the </w:t>
-      </w:r>
-      <w:r>
-        <w:t xml:space="preserve">NN </w:t>
-      </w:r>
-      <w:r>
-        <w:t>model trained with MSE loss and LOGO resampling</w:t>
-      </w:r>
-      <w:r>
-        <w:t>. Top 3 and bottom 3. discuss</w:t>
-      </w:r>
-    </w:p>
-    <w:p>
-      <w:pPr>
-        <w:jc w:val="center"/>
-      </w:pPr>
-    </w:p>
-    <w:p>
-      <w:pPr>
-        <w:jc w:val="center"/>
-      </w:pPr>
-    </w:p>
-    <w:p/>
-    <w:p/>
-    <w:p/>
-    <w:p>
-      <w:pPr>
-        <w:pStyle w:val="Heading1"/>
-      </w:pPr>
-      <w:r>
-        <w:t xml:space="preserve">4 </w:t>
-      </w:r>
-      <w:r>
-        <w:t>Results: Functional Performance</w:t>
-      </w:r>
-    </w:p>
-    <w:p>
-      <w:r>
-        <w:t xml:space="preserve">SJF: </w:t>
-      </w:r>
-      <w:r>
-        <w:t>SAN JOAQUIN RIVER BELOW</w:t>
-      </w:r>
-      <w:r>
-        <w:t xml:space="preserve"> </w:t>
-      </w:r>
-      <w:r>
-        <w:t>FRIAN</w:t>
-      </w:r>
-      <w:r>
-        <w:t xml:space="preserve">T best performance, most accurate inferential results. </w:t>
-      </w:r>
-    </w:p>
-    <w:p>
-      <w:r>
-        <w:rPr>
-          <w:noProof/>
-        </w:rPr>
-        <w:drawing>
-          <wp:inline distT="0" distB="0" distL="0" distR="0" wp14:anchorId="72E1C440" wp14:editId="2A1E975D">
-            <wp:extent cx="5943600" cy="3657599"/>
-            <wp:effectExtent l="0" t="0" r="0" b="635"/>
-            <wp:docPr id="8" name="Picture 8"/>
-            <wp:cNvGraphicFramePr>
-              <a:graphicFrameLocks xmlns:a="http://schemas.openxmlformats.org/drawingml/2006/main" noChangeAspect="1"/>
-            </wp:cNvGraphicFramePr>
-            <a:graphic xmlns:a="http://schemas.openxmlformats.org/drawingml/2006/main">
-              <a:graphicData uri="http://schemas.openxmlformats.org/drawingml/2006/picture">
-                <pic:pic xmlns:pic="http://schemas.openxmlformats.org/drawingml/2006/picture">
-                  <pic:nvPicPr>
-                    <pic:cNvPr id="8" name="Picture 8"/>
                     <pic:cNvPicPr>
                       <a:picLocks noChangeAspect="1" noChangeArrowheads="1"/>
                     </pic:cNvPicPr>
@@ -7760,13 +7640,141 @@
         <w:t xml:space="preserve">Figure </w:t>
       </w:r>
       <w:r>
+        <w:t>7</w:t>
+      </w:r>
+      <w:r>
+        <w:t xml:space="preserve">. </w:t>
+      </w:r>
+      <w:r>
+        <w:t>bR</w:t>
+      </w:r>
+      <w:r>
+        <w:rPr>
+          <w:vertAlign w:val="superscript"/>
+        </w:rPr>
+        <w:t>2</w:t>
+      </w:r>
+      <w:r>
+        <w:t xml:space="preserve"> by basins </w:t>
+      </w:r>
+      <w:r>
+        <w:t xml:space="preserve">for </w:t>
+      </w:r>
+      <w:r>
+        <w:t xml:space="preserve">the </w:t>
+      </w:r>
+      <w:r>
+        <w:t xml:space="preserve">NN </w:t>
+      </w:r>
+      <w:r>
+        <w:t>model trained with MSE loss and LOGO resampling</w:t>
+      </w:r>
+      <w:r>
+        <w:t xml:space="preserve">. </w:t>
+      </w:r>
+      <w:r>
+        <w:t xml:space="preserve">The two worst performing basins, NHG and WHI, had the most amount of negative and/or missing unimpaired flows. These values were turned to 0 before modeling and this decision may have degraded model quality at these basins.  </w:t>
+      </w:r>
+    </w:p>
+    <w:p/>
+    <w:p>
+      <w:pPr>
+        <w:pStyle w:val="Heading1"/>
+      </w:pPr>
+      <w:r>
+        <w:t xml:space="preserve">4 </w:t>
+      </w:r>
+      <w:r>
+        <w:t>Results: Functional Performance</w:t>
+      </w:r>
+    </w:p>
+    <w:p>
+      <w:r>
+        <w:t xml:space="preserve">Because, the most accurate inferences come from the model with the best predictive performance, in this section, we have presented </w:t>
+      </w:r>
+      <w:r>
+        <w:t xml:space="preserve">the variable importance and partial dependence plots for the SJF (San Joaquin River below Friant) basin. </w:t>
+      </w:r>
+      <w:r>
+        <w:rPr>
+          <w:color w:val="C00000"/>
+        </w:rPr>
+        <w:t>[explain how VIP is calculated]. Explain the variables that became important, the static ones that don’t.</w:t>
+      </w:r>
+    </w:p>
+    <w:p>
+      <w:r>
+        <w:rPr>
+          <w:noProof/>
+        </w:rPr>
+        <w:lastRenderedPageBreak/>
+        <w:drawing>
+          <wp:inline distT="0" distB="0" distL="0" distR="0" wp14:anchorId="72E1C440" wp14:editId="2A1E975D">
+            <wp:extent cx="5943600" cy="3657599"/>
+            <wp:effectExtent l="0" t="0" r="0" b="635"/>
+            <wp:docPr id="8" name="Picture 8"/>
+            <wp:cNvGraphicFramePr>
+              <a:graphicFrameLocks xmlns:a="http://schemas.openxmlformats.org/drawingml/2006/main" noChangeAspect="1"/>
+            </wp:cNvGraphicFramePr>
+            <a:graphic xmlns:a="http://schemas.openxmlformats.org/drawingml/2006/main">
+              <a:graphicData uri="http://schemas.openxmlformats.org/drawingml/2006/picture">
+                <pic:pic xmlns:pic="http://schemas.openxmlformats.org/drawingml/2006/picture">
+                  <pic:nvPicPr>
+                    <pic:cNvPr id="8" name="Picture 8"/>
+                    <pic:cNvPicPr>
+                      <a:picLocks noChangeAspect="1" noChangeArrowheads="1"/>
+                    </pic:cNvPicPr>
+                  </pic:nvPicPr>
+                  <pic:blipFill>
+                    <a:blip r:embed="rId20" cstate="print">
+                      <a:extLst>
+                        <a:ext uri="{28A0092B-C50C-407E-A947-70E740481C1C}">
+                          <a14:useLocalDpi xmlns:a14="http://schemas.microsoft.com/office/drawing/2010/main" val="0"/>
+                        </a:ext>
+                      </a:extLst>
+                    </a:blip>
+                    <a:stretch>
+                      <a:fillRect/>
+                    </a:stretch>
+                  </pic:blipFill>
+                  <pic:spPr bwMode="auto">
+                    <a:xfrm>
+                      <a:off x="0" y="0"/>
+                      <a:ext cx="5943600" cy="3657599"/>
+                    </a:xfrm>
+                    <a:prstGeom prst="rect">
+                      <a:avLst/>
+                    </a:prstGeom>
+                    <a:noFill/>
+                    <a:ln>
+                      <a:noFill/>
+                    </a:ln>
+                  </pic:spPr>
+                </pic:pic>
+              </a:graphicData>
+            </a:graphic>
+          </wp:inline>
+        </w:drawing>
+      </w:r>
+    </w:p>
+    <w:p>
+      <w:pPr>
+        <w:jc w:val="center"/>
+      </w:pPr>
+      <w:r>
+        <w:t xml:space="preserve">Figure </w:t>
+      </w:r>
+      <w:r>
         <w:t>11</w:t>
       </w:r>
       <w:r>
         <w:t>. Variable importance plot</w:t>
       </w:r>
       <w:r>
-        <w:t xml:space="preserve"> for NN logo, SJF test set MSE loss</w:t>
+        <w:t xml:space="preserve"> for N</w:t>
+      </w:r>
+      <w:r>
+        <w:t>N (MSE loss, LOGO resampling) where SJF is test set.</w:t>
       </w:r>
     </w:p>
     <w:p>
@@ -7796,7 +7804,7 @@
                     </pic:cNvPicPr>
                   </pic:nvPicPr>
                   <pic:blipFill>
-                    <a:blip r:embed="rId20" cstate="print">
+                    <a:blip r:embed="rId21" cstate="print">
                       <a:extLst>
                         <a:ext uri="{28A0092B-C50C-407E-A947-70E740481C1C}">
                           <a14:useLocalDpi xmlns:a14="http://schemas.microsoft.com/office/drawing/2010/main" val="0"/>
@@ -7838,8 +7846,16 @@
         <w:t xml:space="preserve"> plot</w:t>
       </w:r>
       <w:r>
-        <w:t xml:space="preserve"> for NN LOGO SJF test set MSE</w:t>
-      </w:r>
+        <w:t xml:space="preserve"> for NN </w:t>
+      </w:r>
+      <w:r>
+        <w:t>(MSE loss, LOGO resampling) where SJF is test set.</w:t>
+      </w:r>
+    </w:p>
+    <w:p>
+      <w:pPr>
+        <w:jc w:val="center"/>
+      </w:pPr>
     </w:p>
     <w:p/>
     <w:p>
@@ -7854,13 +7870,8 @@
       </w:r>
     </w:p>
     <w:p>
-      <w:proofErr w:type="spellStart"/>
-      <w:r>
-        <w:t>Moriasi</w:t>
-      </w:r>
-      <w:proofErr w:type="spellEnd"/>
-      <w:r>
-        <w:t>, we are in the satisfactory modeling place</w:t>
+      <w:r>
+        <w:t>Moriasi, we are in the satisfactory modeling place</w:t>
       </w:r>
       <w:r>
         <w:t xml:space="preserve"> (predictive performance)</w:t>
@@ -7882,121 +7893,71 @@
       <w:r>
         <w:t xml:space="preserve">. Future studies should try to optimize the network size, and systematically make it larger when adding dropout to see if it helps. </w:t>
       </w:r>
-      <w:proofErr w:type="spellStart"/>
-      <w:r>
-        <w:t>Reduce_lr_on_plateau</w:t>
-      </w:r>
-      <w:proofErr w:type="spellEnd"/>
-      <w:r>
-        <w:t xml:space="preserve"> </w:t>
-      </w:r>
-      <w:proofErr w:type="gramStart"/>
-      <w:r>
-        <w:t>didn’t</w:t>
-      </w:r>
-      <w:proofErr w:type="gramEnd"/>
-      <w:r>
-        <w:t xml:space="preserve"> help because with the ADAM optimizer the patience was never reached. Maybe this is a sign that longer training epochs would be helpful. Optimizer </w:t>
-      </w:r>
-      <w:proofErr w:type="spellStart"/>
-      <w:r>
-        <w:t>RMSProp</w:t>
-      </w:r>
-      <w:proofErr w:type="spellEnd"/>
-      <w:r>
-        <w:t xml:space="preserve"> showed </w:t>
-      </w:r>
-      <w:r>
-        <w:lastRenderedPageBreak/>
-        <w:t xml:space="preserve">large fluctuations especially on the validation data, making learning harder. Longer epochs here were needed compared to ADAM. ADAM was much better/smoother. </w:t>
-      </w:r>
     </w:p>
     <w:p>
       <w:r>
-        <w:t xml:space="preserve">RELU </w:t>
-      </w:r>
-      <w:proofErr w:type="spellStart"/>
-      <w:r>
-        <w:t>RELU</w:t>
-      </w:r>
-      <w:proofErr w:type="spellEnd"/>
-      <w:r>
-        <w:t xml:space="preserve"> activations were adequate for </w:t>
-      </w:r>
-      <w:r>
-        <w:t xml:space="preserve">initial runs and had the advantage of not needing standardized predictor variables. The NN with different losses were built using this activation because we needed to preserve the distribution information if we are to try to fit the different areas. Standardizing is effectively removing the center and spread information from data. So, it may not be a good idea anyway. </w:t>
+        <w:lastRenderedPageBreak/>
+        <w:t xml:space="preserve">Reduce_lr_on_plateau didn’t help because with the ADAM optimizer the patience was never reached. Maybe this is a sign that longer training epochs would be helpful. Optimizer RMSProp showed large fluctuations especially on the validation data, making learning harder. Longer epochs here were needed compared to ADAM. ADAM was much better/smoother. </w:t>
       </w:r>
     </w:p>
     <w:p>
       <w:r>
-        <w:t>but in the various experiments, tanh-exponential with standardized predictor variables showed slight improvements.</w:t>
-      </w:r>
-      <w:r>
-        <w:t xml:space="preserve"> These activations need standardized variables. And standardizing will make for a better-conditioned problem, better initialization.</w:t>
-      </w:r>
-      <w:r>
-        <w:t xml:space="preserve"> </w:t>
+        <w:t xml:space="preserve">RELU RELU activations were adequate for </w:t>
+      </w:r>
+      <w:r>
+        <w:t xml:space="preserve">initial runs and had the advantage of not needing standardized predictor variables. The NN with different losses were built using this activation because we needed to preserve the distribution information if we are to try to fit the different areas. Standardizing is effectively removing the center and spread information from data. So, it may not be a good idea anyway. </w:t>
       </w:r>
     </w:p>
     <w:p>
-      <w:proofErr w:type="spellStart"/>
-      <w:r>
-        <w:t>Batch_size</w:t>
-      </w:r>
-      <w:proofErr w:type="spellEnd"/>
-      <w:r>
-        <w:t xml:space="preserve"> controls the number of gradients that are estimated before weights get updated. A full batch uses all observations to estimate the gradient and is most computationally expensive but gives the most accurate estimate of the gradient. We used different </w:t>
-      </w:r>
-      <w:proofErr w:type="spellStart"/>
-      <w:r>
-        <w:t>batch_sizes</w:t>
-      </w:r>
-      <w:proofErr w:type="spellEnd"/>
-      <w:r>
-        <w:t xml:space="preserve"> to optimize for run time rather than accuracy because I was limited by computational ability. This could be another parameter that could be tweaked. </w:t>
+      <w:r>
+        <w:t>but in the various experiments, tanh-exponential with standardized predictor variables showed slight improvements.</w:t>
+      </w:r>
+      <w:r>
+        <w:t xml:space="preserve"> These activations need standardized variables. And standardizing will make for a better-conditioned problem, better initialization.</w:t>
+      </w:r>
+      <w:r>
+        <w:t xml:space="preserve"> </w:t>
       </w:r>
     </w:p>
     <w:p>
       <w:r>
+        <w:t xml:space="preserve">Batch_size controls the number of gradients that are estimated before weights get updated. A full batch uses all observations to estimate the gradient and is most computationally expensive but gives the most accurate estimate of the gradient. We used different batch_sizes to optimize for run time rather than accuracy because I was limited by computational ability. This could be another parameter that could be tweaked. </w:t>
+      </w:r>
+    </w:p>
+    <w:p>
+      <w:r>
         <w:t xml:space="preserve">LSTM runs were </w:t>
       </w:r>
       <w:r>
         <w:t xml:space="preserve">made with a moving window. It was </w:t>
       </w:r>
       <w:r>
-        <w:t xml:space="preserve">never set with optimized </w:t>
-      </w:r>
-      <w:proofErr w:type="gramStart"/>
-      <w:r>
-        <w:t>parameters</w:t>
-      </w:r>
-      <w:proofErr w:type="gramEnd"/>
-      <w:r>
-        <w:t xml:space="preserve"> so it wasn’t included in this report. It should be </w:t>
-      </w:r>
-      <w:proofErr w:type="spellStart"/>
-      <w:proofErr w:type="gramStart"/>
-      <w:r>
-        <w:t>a</w:t>
-      </w:r>
-      <w:proofErr w:type="spellEnd"/>
-      <w:proofErr w:type="gramEnd"/>
-      <w:r>
-        <w:t xml:space="preserve"> easy next step. </w:t>
-      </w:r>
-      <w:proofErr w:type="spellStart"/>
-      <w:r>
-        <w:t>Ncells</w:t>
-      </w:r>
-      <w:proofErr w:type="spellEnd"/>
-      <w:r>
-        <w:t xml:space="preserve"> larger than 5-10 degrade quality. Larger units improved quality in </w:t>
+        <w:t xml:space="preserve">never set with optimized parameters so it wasn’t included in this report. It should be a easy next step. </w:t>
+      </w:r>
+      <w:r>
+        <w:t xml:space="preserve">Ncells larger than 5 degrade quality. Larger units improved quality in </w:t>
       </w:r>
       <w:r>
         <w:t xml:space="preserve">more than half the </w:t>
       </w:r>
       <w:r>
         <w:t xml:space="preserve">basins. </w:t>
+      </w:r>
+      <w:r>
+        <w:t xml:space="preserve">Best results were with a LSTM + 2 layer dense. With each layer having 256 units (largest we ever tried), ncells=3. </w:t>
+      </w:r>
+    </w:p>
+    <w:p>
+      <w:pPr>
+        <w:rPr>
+          <w:color w:val="C00000"/>
+        </w:rPr>
+      </w:pPr>
+      <w:r>
+        <w:rPr>
+          <w:color w:val="C00000"/>
+        </w:rPr>
+        <w:t>Show preliminary results?</w:t>
       </w:r>
     </w:p>
     <w:p>
@@ -8048,15 +8009,7 @@
         </w:numPr>
       </w:pPr>
       <w:r>
-        <w:t xml:space="preserve">models </w:t>
-      </w:r>
-      <w:proofErr w:type="gramStart"/>
-      <w:r>
-        <w:t>aren’t</w:t>
-      </w:r>
-      <w:proofErr w:type="gramEnd"/>
-      <w:r>
-        <w:t xml:space="preserve"> properly optimized. Just a handful of experiments, using intuition on which and by how much to change parameters.</w:t>
+        <w:t>models aren’t properly optimized. Just a handful of experiments, using intuition on which and by how much to change parameters.</w:t>
       </w:r>
     </w:p>
     <w:p>
@@ -8109,15 +8062,7 @@
         <w:t>Negative flows</w:t>
       </w:r>
       <w:r>
-        <w:t xml:space="preserve"> could be encoded differently with </w:t>
-      </w:r>
-      <w:proofErr w:type="gramStart"/>
-      <w:r>
-        <w:t>NNs</w:t>
-      </w:r>
-      <w:proofErr w:type="gramEnd"/>
-      <w:r>
-        <w:t xml:space="preserve"> so we don’t have to outright omit them from the study. </w:t>
+        <w:t xml:space="preserve"> could be encoded differently with NNs so we don’t have to outright omit them from the study. </w:t>
       </w:r>
     </w:p>
     <w:p>
@@ -8200,19 +8145,15 @@
     </w:p>
     <w:p>
       <w:r>
-        <w:t xml:space="preserve">Link to </w:t>
-      </w:r>
-      <w:proofErr w:type="spellStart"/>
-      <w:r>
-        <w:t>Github</w:t>
-      </w:r>
-      <w:proofErr w:type="spellEnd"/>
+        <w:t>Link to Github</w:t>
+      </w:r>
     </w:p>
     <w:p>
       <w:pPr>
         <w:pStyle w:val="Heading1"/>
       </w:pPr>
       <w:r>
+        <w:lastRenderedPageBreak/>
         <w:t xml:space="preserve">References </w:t>
       </w:r>
     </w:p>
@@ -8240,39 +8181,7 @@
         <w:annotationRef/>
       </w:r>
       <w:r>
-        <w:t xml:space="preserve">Not sure I want to get into this nuance </w:t>
-      </w:r>
-      <w:proofErr w:type="gramStart"/>
-      <w:r>
-        <w:t>at this time</w:t>
-      </w:r>
-      <w:proofErr w:type="gramEnd"/>
-      <w:r>
-        <w:t xml:space="preserve">. </w:t>
-      </w:r>
-    </w:p>
-  </w:comment>
-  <w:comment w:id="1" w:author="Ellie White" w:date="2021-01-15T13:39:00Z" w:initials="EW">
-    <w:p>
-      <w:pPr>
-        <w:pStyle w:val="CommentText"/>
-      </w:pPr>
-      <w:r>
-        <w:rPr>
-          <w:rStyle w:val="CommentReference"/>
-        </w:rPr>
-        <w:annotationRef/>
-      </w:r>
-      <w:r>
-        <w:t xml:space="preserve">Make a better map with </w:t>
-      </w:r>
-      <w:proofErr w:type="spellStart"/>
-      <w:r>
-        <w:t>arcmap</w:t>
-      </w:r>
-      <w:proofErr w:type="spellEnd"/>
-      <w:r>
-        <w:t>?</w:t>
+        <w:t xml:space="preserve">Not sure I want to get into this nuance at this time. </w:t>
       </w:r>
     </w:p>
   </w:comment>
@@ -8282,21 +8191,18 @@
 <file path=word/commentsExtended.xml><?xml version="1.0" encoding="utf-8"?>
 <w15:commentsEx xmlns:wpc="http://schemas.microsoft.com/office/word/2010/wordprocessingCanvas" xmlns:cx="http://schemas.microsoft.com/office/drawing/2014/chartex" xmlns:cx1="http://schemas.microsoft.com/office/drawing/2015/9/8/chartex" xmlns:cx2="http://schemas.microsoft.com/office/drawing/2015/10/21/chartex" xmlns:cx3="http://schemas.microsoft.com/office/drawing/2016/5/9/chartex" xmlns:cx4="http://schemas.microsoft.com/office/drawing/2016/5/10/chartex" xmlns:cx5="http://schemas.microsoft.com/office/drawing/2016/5/11/chartex" xmlns:cx6="http://schemas.microsoft.com/office/drawing/2016/5/12/chartex" xmlns:cx7="http://schemas.microsoft.com/office/drawing/2016/5/13/chartex" xmlns:cx8="http://schemas.microsoft.com/office/drawing/2016/5/14/chartex" xmlns:mc="http://schemas.openxmlformats.org/markup-compatibility/2006" xmlns:aink="http://schemas.microsoft.com/office/drawing/2016/ink" xmlns:am3d="http://schemas.microsoft.com/office/drawing/2017/model3d" xmlns:o="urn:schemas-microsoft-com:office:office" xmlns:r="http://schemas.openxmlformats.org/officeDocument/2006/relationships" xmlns:m="http://schemas.openxmlformats.org/officeDocument/2006/math" xmlns:v="urn:schemas-microsoft-com:vml" xmlns:wp14="http://schemas.microsoft.com/office/word/2010/wordprocessingDrawing" xmlns:wp="http://schemas.openxmlformats.org/drawingml/2006/wordprocessingDrawing" xmlns:w10="urn:schemas-microsoft-com:office:word" xmlns:w="http://schemas.openxmlformats.org/wordprocessingml/2006/main" xmlns:w14="http://schemas.microsoft.com/office/word/2010/wordml" xmlns:w15="http://schemas.microsoft.com/office/word/2012/wordml" xmlns:w16cex="http://schemas.microsoft.com/office/word/2018/wordml/cex" xmlns:w16cid="http://schemas.microsoft.com/office/word/2016/wordml/cid" xmlns:w16="http://schemas.microsoft.com/office/word/2018/wordml" xmlns:w16se="http://schemas.microsoft.com/office/word/2015/wordml/symex" xmlns:wpg="http://schemas.microsoft.com/office/word/2010/wordprocessingGroup" xmlns:wpi="http://schemas.microsoft.com/office/word/2010/wordprocessingInk" xmlns:wne="http://schemas.microsoft.com/office/word/2006/wordml" xmlns:wps="http://schemas.microsoft.com/office/word/2010/wordprocessingShape" mc:Ignorable="w14 w15 w16se w16cid w16 w16cex wp14">
   <w15:commentEx w15:paraId="6CC3D792" w15:done="0"/>
-  <w15:commentEx w15:paraId="0204D728" w15:done="0"/>
 </w15:commentsEx>
 </file>
 
 <file path=word/commentsExtensible.xml><?xml version="1.0" encoding="utf-8"?>
 <w16cex:commentsExtensible xmlns:wpc="http://schemas.microsoft.com/office/word/2010/wordprocessingCanvas" xmlns:cx="http://schemas.microsoft.com/office/drawing/2014/chartex" xmlns:cx1="http://schemas.microsoft.com/office/drawing/2015/9/8/chartex" xmlns:cx2="http://schemas.microsoft.com/office/drawing/2015/10/21/chartex" xmlns:cx3="http://schemas.microsoft.com/office/drawing/2016/5/9/chartex" xmlns:cx4="http://schemas.microsoft.com/office/drawing/2016/5/10/chartex" xmlns:cx5="http://schemas.microsoft.com/office/drawing/2016/5/11/chartex" xmlns:cx6="http://schemas.microsoft.com/office/drawing/2016/5/12/chartex" xmlns:cx7="http://schemas.microsoft.com/office/drawing/2016/5/13/chartex" xmlns:cx8="http://schemas.microsoft.com/office/drawing/2016/5/14/chartex" xmlns:mc="http://schemas.openxmlformats.org/markup-compatibility/2006" xmlns:aink="http://schemas.microsoft.com/office/drawing/2016/ink" xmlns:am3d="http://schemas.microsoft.com/office/drawing/2017/model3d" xmlns:o="urn:schemas-microsoft-com:office:office" xmlns:r="http://schemas.openxmlformats.org/officeDocument/2006/relationships" xmlns:m="http://schemas.openxmlformats.org/officeDocument/2006/math" xmlns:v="urn:schemas-microsoft-com:vml" xmlns:wp14="http://schemas.microsoft.com/office/word/2010/wordprocessingDrawing" xmlns:wp="http://schemas.openxmlformats.org/drawingml/2006/wordprocessingDrawing" xmlns:w10="urn:schemas-microsoft-com:office:word" xmlns:w="http://schemas.openxmlformats.org/wordprocessingml/2006/main" xmlns:w14="http://schemas.microsoft.com/office/word/2010/wordml" xmlns:w15="http://schemas.microsoft.com/office/word/2012/wordml" xmlns:w16cex="http://schemas.microsoft.com/office/word/2018/wordml/cex" xmlns:w16cid="http://schemas.microsoft.com/office/word/2016/wordml/cid" xmlns:w16="http://schemas.microsoft.com/office/word/2018/wordml" xmlns:w16se="http://schemas.microsoft.com/office/word/2015/wordml/symex" xmlns:wpg="http://schemas.microsoft.com/office/word/2010/wordprocessingGroup" xmlns:wpi="http://schemas.microsoft.com/office/word/2010/wordprocessingInk" xmlns:wne="http://schemas.microsoft.com/office/word/2006/wordml" xmlns:wps="http://schemas.microsoft.com/office/word/2010/wordprocessingShape" mc:Ignorable="w14 w15 w16se w16cid w16 w16cex wp14">
   <w16cex:commentExtensible w16cex:durableId="23AC1E5B" w16cex:dateUtc="2021-01-15T18:59:00Z"/>
-  <w16cex:commentExtensible w16cex:durableId="23AC1998" w16cex:dateUtc="2021-01-15T18:39:00Z"/>
 </w16cex:commentsExtensible>
 </file>
 
 <file path=word/commentsIds.xml><?xml version="1.0" encoding="utf-8"?>
 <w16cid:commentsIds xmlns:wpc="http://schemas.microsoft.com/office/word/2010/wordprocessingCanvas" xmlns:cx="http://schemas.microsoft.com/office/drawing/2014/chartex" xmlns:cx1="http://schemas.microsoft.com/office/drawing/2015/9/8/chartex" xmlns:cx2="http://schemas.microsoft.com/office/drawing/2015/10/21/chartex" xmlns:cx3="http://schemas.microsoft.com/office/drawing/2016/5/9/chartex" xmlns:cx4="http://schemas.microsoft.com/office/drawing/2016/5/10/chartex" xmlns:cx5="http://schemas.microsoft.com/office/drawing/2016/5/11/chartex" xmlns:cx6="http://schemas.microsoft.com/office/drawing/2016/5/12/chartex" xmlns:cx7="http://schemas.microsoft.com/office/drawing/2016/5/13/chartex" xmlns:cx8="http://schemas.microsoft.com/office/drawing/2016/5/14/chartex" xmlns:mc="http://schemas.openxmlformats.org/markup-compatibility/2006" xmlns:aink="http://schemas.microsoft.com/office/drawing/2016/ink" xmlns:am3d="http://schemas.microsoft.com/office/drawing/2017/model3d" xmlns:o="urn:schemas-microsoft-com:office:office" xmlns:r="http://schemas.openxmlformats.org/officeDocument/2006/relationships" xmlns:m="http://schemas.openxmlformats.org/officeDocument/2006/math" xmlns:v="urn:schemas-microsoft-com:vml" xmlns:wp14="http://schemas.microsoft.com/office/word/2010/wordprocessingDrawing" xmlns:wp="http://schemas.openxmlformats.org/drawingml/2006/wordprocessingDrawing" xmlns:w10="urn:schemas-microsoft-com:office:word" xmlns:w="http://schemas.openxmlformats.org/wordprocessingml/2006/main" xmlns:w14="http://schemas.microsoft.com/office/word/2010/wordml" xmlns:w15="http://schemas.microsoft.com/office/word/2012/wordml" xmlns:w16cex="http://schemas.microsoft.com/office/word/2018/wordml/cex" xmlns:w16cid="http://schemas.microsoft.com/office/word/2016/wordml/cid" xmlns:w16="http://schemas.microsoft.com/office/word/2018/wordml" xmlns:w16se="http://schemas.microsoft.com/office/word/2015/wordml/symex" xmlns:wpg="http://schemas.microsoft.com/office/word/2010/wordprocessingGroup" xmlns:wpi="http://schemas.microsoft.com/office/word/2010/wordprocessingInk" xmlns:wne="http://schemas.microsoft.com/office/word/2006/wordml" xmlns:wps="http://schemas.microsoft.com/office/word/2010/wordprocessingShape" mc:Ignorable="w14 w15 w16se w16cid w16 w16cex wp14">
   <w16cid:commentId w16cid:paraId="6CC3D792" w16cid:durableId="23AC1E5B"/>
-  <w16cid:commentId w16cid:paraId="0204D728" w16cid:durableId="23AC1998"/>
 </w16cid:commentsIds>
 </file>
 

</xml_diff>